<commit_message>
Modifiche lista alimenti (+ documentazione)
</commit_message>
<xml_diff>
--- a/docs/1_Piano_di_progetto.docx
+++ b/docs/1_Piano_di_progetto.docx
@@ -280,7 +280,7 @@
           </w:tcPr>
           <w:p>
             <w:pPr>
-              <w:spacing w:after="0" w:line="259" w:lineRule="auto"/>
+              <w:spacing w:line="259" w:lineRule="auto"/>
               <w:ind w:left="120" w:firstLine="0"/>
               <w:jc w:val="left"/>
             </w:pPr>
@@ -304,7 +304,7 @@
           </w:tcPr>
           <w:p>
             <w:pPr>
-              <w:spacing w:after="0" w:line="259" w:lineRule="auto"/>
+              <w:spacing w:line="259" w:lineRule="auto"/>
               <w:ind w:left="172" w:firstLine="0"/>
               <w:jc w:val="center"/>
             </w:pPr>
@@ -350,7 +350,7 @@
           </w:tcPr>
           <w:p>
             <w:pPr>
-              <w:spacing w:after="0" w:line="259" w:lineRule="auto"/>
+              <w:spacing w:line="259" w:lineRule="auto"/>
               <w:ind w:left="120" w:firstLine="0"/>
               <w:jc w:val="left"/>
             </w:pPr>
@@ -372,7 +372,7 @@
           </w:tcPr>
           <w:p>
             <w:pPr>
-              <w:spacing w:after="0" w:line="259" w:lineRule="auto"/>
+              <w:spacing w:line="259" w:lineRule="auto"/>
               <w:ind w:left="120" w:firstLine="0"/>
               <w:jc w:val="left"/>
             </w:pPr>
@@ -418,7 +418,7 @@
           </w:tcPr>
           <w:p>
             <w:pPr>
-              <w:spacing w:after="0" w:line="259" w:lineRule="auto"/>
+              <w:spacing w:line="259" w:lineRule="auto"/>
               <w:ind w:left="120" w:firstLine="0"/>
               <w:jc w:val="left"/>
             </w:pPr>
@@ -440,7 +440,7 @@
           </w:tcPr>
           <w:p>
             <w:pPr>
-              <w:spacing w:after="0" w:line="259" w:lineRule="auto"/>
+              <w:spacing w:line="259" w:lineRule="auto"/>
               <w:ind w:left="120" w:firstLine="0"/>
               <w:jc w:val="left"/>
             </w:pPr>
@@ -486,7 +486,7 @@
           </w:tcPr>
           <w:p>
             <w:pPr>
-              <w:spacing w:after="0" w:line="259" w:lineRule="auto"/>
+              <w:spacing w:line="259" w:lineRule="auto"/>
               <w:ind w:left="120" w:firstLine="0"/>
               <w:jc w:val="left"/>
             </w:pPr>
@@ -508,7 +508,7 @@
           </w:tcPr>
           <w:p>
             <w:pPr>
-              <w:spacing w:after="0" w:line="259" w:lineRule="auto"/>
+              <w:spacing w:line="259" w:lineRule="auto"/>
               <w:ind w:left="120" w:firstLine="0"/>
               <w:jc w:val="left"/>
             </w:pPr>
@@ -537,7 +537,7 @@
           </w:tcPr>
           <w:p>
             <w:pPr>
-              <w:spacing w:after="0" w:line="259" w:lineRule="auto"/>
+              <w:spacing w:line="259" w:lineRule="auto"/>
               <w:ind w:left="0" w:firstLine="0"/>
               <w:jc w:val="left"/>
             </w:pPr>
@@ -561,7 +561,7 @@
           </w:tcPr>
           <w:p>
             <w:pPr>
-              <w:spacing w:after="0" w:line="259" w:lineRule="auto"/>
+              <w:spacing w:line="259" w:lineRule="auto"/>
               <w:ind w:left="120" w:firstLine="0"/>
               <w:jc w:val="left"/>
             </w:pPr>
@@ -721,7 +721,7 @@
           </w:tcPr>
           <w:p>
             <w:pPr>
-              <w:spacing w:after="0" w:line="259" w:lineRule="auto"/>
+              <w:spacing w:line="259" w:lineRule="auto"/>
               <w:ind w:left="120" w:firstLine="0"/>
               <w:jc w:val="left"/>
             </w:pPr>
@@ -743,7 +743,7 @@
           </w:tcPr>
           <w:p>
             <w:pPr>
-              <w:spacing w:after="0" w:line="259" w:lineRule="auto"/>
+              <w:spacing w:line="259" w:lineRule="auto"/>
               <w:ind w:left="120" w:firstLine="0"/>
               <w:jc w:val="left"/>
             </w:pPr>
@@ -770,7 +770,7 @@
           </w:tcPr>
           <w:p>
             <w:pPr>
-              <w:spacing w:after="0" w:line="259" w:lineRule="auto"/>
+              <w:spacing w:line="259" w:lineRule="auto"/>
               <w:ind w:left="120" w:firstLine="0"/>
               <w:jc w:val="left"/>
             </w:pPr>
@@ -792,7 +792,7 @@
           </w:tcPr>
           <w:p>
             <w:pPr>
-              <w:spacing w:after="0" w:line="259" w:lineRule="auto"/>
+              <w:spacing w:line="259" w:lineRule="auto"/>
               <w:ind w:left="120" w:firstLine="0"/>
               <w:jc w:val="left"/>
             </w:pPr>
@@ -816,7 +816,7 @@
           </w:tcPr>
           <w:p>
             <w:pPr>
-              <w:spacing w:after="0" w:line="259" w:lineRule="auto"/>
+              <w:spacing w:line="259" w:lineRule="auto"/>
               <w:ind w:left="0" w:firstLine="0"/>
               <w:jc w:val="left"/>
             </w:pPr>
@@ -845,7 +845,7 @@
           </w:tcPr>
           <w:p>
             <w:pPr>
-              <w:spacing w:after="0" w:line="259" w:lineRule="auto"/>
+              <w:spacing w:line="259" w:lineRule="auto"/>
               <w:ind w:left="120" w:firstLine="0"/>
               <w:jc w:val="left"/>
             </w:pPr>
@@ -867,7 +867,7 @@
           </w:tcPr>
           <w:p>
             <w:pPr>
-              <w:spacing w:after="0" w:line="259" w:lineRule="auto"/>
+              <w:spacing w:line="259" w:lineRule="auto"/>
               <w:ind w:left="120" w:firstLine="0"/>
               <w:jc w:val="left"/>
             </w:pPr>
@@ -889,7 +889,7 @@
           </w:tcPr>
           <w:p>
             <w:pPr>
-              <w:spacing w:after="0" w:line="259" w:lineRule="auto"/>
+              <w:spacing w:line="259" w:lineRule="auto"/>
               <w:ind w:left="120" w:firstLine="0"/>
               <w:jc w:val="left"/>
             </w:pPr>
@@ -911,7 +911,7 @@
           </w:tcPr>
           <w:p>
             <w:pPr>
-              <w:spacing w:after="0" w:line="259" w:lineRule="auto"/>
+              <w:spacing w:line="259" w:lineRule="auto"/>
               <w:ind w:left="120" w:firstLine="0"/>
               <w:jc w:val="left"/>
             </w:pPr>
@@ -933,7 +933,7 @@
           </w:tcPr>
           <w:p>
             <w:pPr>
-              <w:spacing w:after="0" w:line="259" w:lineRule="auto"/>
+              <w:spacing w:line="259" w:lineRule="auto"/>
               <w:ind w:left="0" w:firstLine="0"/>
               <w:jc w:val="left"/>
               <w:rPr>
@@ -963,7 +963,7 @@
           </w:tcPr>
           <w:p>
             <w:pPr>
-              <w:spacing w:after="0" w:line="259" w:lineRule="auto"/>
+              <w:spacing w:line="259" w:lineRule="auto"/>
               <w:ind w:left="120" w:firstLine="0"/>
               <w:jc w:val="left"/>
             </w:pPr>
@@ -985,7 +985,7 @@
           </w:tcPr>
           <w:p>
             <w:pPr>
-              <w:spacing w:after="0" w:line="259" w:lineRule="auto"/>
+              <w:spacing w:line="259" w:lineRule="auto"/>
               <w:ind w:left="120" w:firstLine="0"/>
               <w:jc w:val="left"/>
             </w:pPr>
@@ -1007,7 +1007,7 @@
           </w:tcPr>
           <w:p>
             <w:pPr>
-              <w:spacing w:after="0" w:line="259" w:lineRule="auto"/>
+              <w:spacing w:line="259" w:lineRule="auto"/>
               <w:ind w:left="120" w:firstLine="0"/>
               <w:jc w:val="left"/>
             </w:pPr>
@@ -1029,7 +1029,7 @@
           </w:tcPr>
           <w:p>
             <w:pPr>
-              <w:spacing w:after="0" w:line="259" w:lineRule="auto"/>
+              <w:spacing w:line="259" w:lineRule="auto"/>
               <w:ind w:left="0" w:firstLine="0"/>
               <w:jc w:val="left"/>
             </w:pPr>
@@ -1051,7 +1051,7 @@
           </w:tcPr>
           <w:p>
             <w:pPr>
-              <w:spacing w:after="0" w:line="259" w:lineRule="auto"/>
+              <w:spacing w:line="259" w:lineRule="auto"/>
               <w:ind w:left="0" w:firstLine="0"/>
               <w:jc w:val="left"/>
             </w:pPr>
@@ -1078,7 +1078,7 @@
           </w:tcPr>
           <w:p>
             <w:pPr>
-              <w:spacing w:after="0" w:line="259" w:lineRule="auto"/>
+              <w:spacing w:line="259" w:lineRule="auto"/>
               <w:ind w:left="120" w:firstLine="0"/>
               <w:jc w:val="left"/>
             </w:pPr>
@@ -1100,7 +1100,7 @@
           </w:tcPr>
           <w:p>
             <w:pPr>
-              <w:spacing w:after="0" w:line="259" w:lineRule="auto"/>
+              <w:spacing w:line="259" w:lineRule="auto"/>
               <w:ind w:left="120" w:firstLine="0"/>
               <w:jc w:val="left"/>
             </w:pPr>
@@ -1122,7 +1122,7 @@
           </w:tcPr>
           <w:p>
             <w:pPr>
-              <w:spacing w:after="0" w:line="259" w:lineRule="auto"/>
+              <w:spacing w:line="259" w:lineRule="auto"/>
               <w:ind w:left="120" w:firstLine="0"/>
               <w:jc w:val="left"/>
             </w:pPr>
@@ -1146,7 +1146,7 @@
           </w:tcPr>
           <w:p>
             <w:pPr>
-              <w:spacing w:after="0" w:line="259" w:lineRule="auto"/>
+              <w:spacing w:line="259" w:lineRule="auto"/>
               <w:ind w:left="0" w:right="120" w:firstLine="0"/>
             </w:pPr>
             <w:r>
@@ -1167,7 +1167,7 @@
           </w:tcPr>
           <w:p>
             <w:pPr>
-              <w:spacing w:after="0" w:line="259" w:lineRule="auto"/>
+              <w:spacing w:line="259" w:lineRule="auto"/>
               <w:ind w:left="0" w:firstLine="0"/>
               <w:jc w:val="left"/>
             </w:pPr>
@@ -2580,11 +2580,16 @@
     <w:p>
       <w:pPr>
         <w:pStyle w:val="Heading2"/>
+        <w:numPr>
+          <w:ilvl w:val="0"/>
+          <w:numId w:val="0"/>
+        </w:numPr>
         <w:tabs>
           <w:tab w:val="center" w:pos="593"/>
           <w:tab w:val="center" w:pos="2832"/>
         </w:tabs>
         <w:spacing w:after="108"/>
+        <w:ind w:left="370"/>
       </w:pPr>
       <w:bookmarkStart w:id="0" w:name="_heading=h.gjdgxs" w:colFirst="0" w:colLast="0"/>
       <w:bookmarkEnd w:id="0"/>
@@ -2788,22 +2793,19 @@
     <w:p>
       <w:pPr>
         <w:pStyle w:val="Heading2"/>
+        <w:numPr>
+          <w:ilvl w:val="0"/>
+          <w:numId w:val="0"/>
+        </w:numPr>
         <w:tabs>
           <w:tab w:val="center" w:pos="593"/>
           <w:tab w:val="center" w:pos="2832"/>
         </w:tabs>
         <w:spacing w:after="108"/>
+        <w:ind w:left="370"/>
       </w:pPr>
       <w:bookmarkStart w:id="1" w:name="_heading=h.30j0zll" w:colFirst="0" w:colLast="0"/>
       <w:bookmarkEnd w:id="1"/>
-      <w:r>
-        <w:rPr>
-          <w:b w:val="0"/>
-          <w:color w:val="000000"/>
-          <w:sz w:val="22"/>
-        </w:rPr>
-        <w:tab/>
-      </w:r>
       <w:r>
         <w:rPr>
           <w:rFonts w:ascii="Arial" w:eastAsia="Arial" w:hAnsi="Arial" w:cs="Arial"/>
@@ -2855,7 +2857,7 @@
           </w:tcPr>
           <w:p>
             <w:pPr>
-              <w:spacing w:after="0" w:line="259" w:lineRule="auto"/>
+              <w:spacing w:line="259" w:lineRule="auto"/>
               <w:ind w:left="0" w:firstLine="0"/>
               <w:jc w:val="left"/>
             </w:pPr>
@@ -2880,7 +2882,7 @@
           </w:tcPr>
           <w:p>
             <w:pPr>
-              <w:spacing w:after="0" w:line="259" w:lineRule="auto"/>
+              <w:spacing w:line="259" w:lineRule="auto"/>
               <w:ind w:left="5" w:firstLine="0"/>
               <w:jc w:val="left"/>
             </w:pPr>
@@ -2905,7 +2907,7 @@
           </w:tcPr>
           <w:p>
             <w:pPr>
-              <w:spacing w:after="0" w:line="259" w:lineRule="auto"/>
+              <w:spacing w:line="259" w:lineRule="auto"/>
               <w:ind w:left="5" w:firstLine="0"/>
               <w:jc w:val="left"/>
             </w:pPr>
@@ -2935,7 +2937,7 @@
           </w:tcPr>
           <w:p>
             <w:pPr>
-              <w:spacing w:after="0" w:line="259" w:lineRule="auto"/>
+              <w:spacing w:line="259" w:lineRule="auto"/>
               <w:ind w:left="0" w:firstLine="0"/>
               <w:jc w:val="left"/>
             </w:pPr>
@@ -2957,7 +2959,7 @@
           </w:tcPr>
           <w:p>
             <w:pPr>
-              <w:spacing w:after="0" w:line="259" w:lineRule="auto"/>
+              <w:spacing w:line="259" w:lineRule="auto"/>
               <w:ind w:left="5" w:firstLine="0"/>
               <w:jc w:val="left"/>
             </w:pPr>
@@ -2979,7 +2981,7 @@
           </w:tcPr>
           <w:p>
             <w:pPr>
-              <w:spacing w:after="0" w:line="259" w:lineRule="auto"/>
+              <w:spacing w:line="259" w:lineRule="auto"/>
               <w:ind w:left="5" w:firstLine="0"/>
               <w:jc w:val="left"/>
             </w:pPr>
@@ -3011,7 +3013,7 @@
           </w:tcPr>
           <w:p>
             <w:pPr>
-              <w:spacing w:after="0" w:line="259" w:lineRule="auto"/>
+              <w:spacing w:line="259" w:lineRule="auto"/>
               <w:ind w:left="0" w:firstLine="0"/>
               <w:jc w:val="left"/>
             </w:pPr>
@@ -3033,7 +3035,7 @@
           </w:tcPr>
           <w:p>
             <w:pPr>
-              <w:spacing w:after="0" w:line="259" w:lineRule="auto"/>
+              <w:spacing w:line="259" w:lineRule="auto"/>
               <w:ind w:left="5" w:firstLine="0"/>
               <w:jc w:val="left"/>
             </w:pPr>
@@ -3055,7 +3057,7 @@
           </w:tcPr>
           <w:p>
             <w:pPr>
-              <w:spacing w:after="0" w:line="259" w:lineRule="auto"/>
+              <w:spacing w:line="259" w:lineRule="auto"/>
               <w:ind w:left="5" w:firstLine="0"/>
               <w:jc w:val="left"/>
             </w:pPr>
@@ -3086,7 +3088,7 @@
           </w:tcPr>
           <w:p>
             <w:pPr>
-              <w:spacing w:after="0" w:line="259" w:lineRule="auto"/>
+              <w:spacing w:line="259" w:lineRule="auto"/>
               <w:ind w:left="0" w:firstLine="0"/>
               <w:jc w:val="left"/>
             </w:pPr>
@@ -3107,7 +3109,7 @@
           </w:tcPr>
           <w:p>
             <w:pPr>
-              <w:spacing w:after="0" w:line="259" w:lineRule="auto"/>
+              <w:spacing w:line="259" w:lineRule="auto"/>
               <w:ind w:left="5" w:firstLine="0"/>
               <w:jc w:val="left"/>
             </w:pPr>
@@ -3128,7 +3130,7 @@
           </w:tcPr>
           <w:p>
             <w:pPr>
-              <w:spacing w:after="0" w:line="259" w:lineRule="auto"/>
+              <w:spacing w:line="259" w:lineRule="auto"/>
               <w:ind w:left="5" w:firstLine="0"/>
               <w:jc w:val="left"/>
             </w:pPr>
@@ -3160,7 +3162,7 @@
           </w:tcPr>
           <w:p>
             <w:pPr>
-              <w:spacing w:after="0" w:line="259" w:lineRule="auto"/>
+              <w:spacing w:line="259" w:lineRule="auto"/>
               <w:ind w:left="0" w:firstLine="0"/>
               <w:jc w:val="left"/>
             </w:pPr>
@@ -3182,7 +3184,7 @@
           </w:tcPr>
           <w:p>
             <w:pPr>
-              <w:spacing w:after="0" w:line="259" w:lineRule="auto"/>
+              <w:spacing w:line="259" w:lineRule="auto"/>
               <w:ind w:left="5" w:firstLine="0"/>
               <w:jc w:val="left"/>
             </w:pPr>
@@ -3204,7 +3206,7 @@
           </w:tcPr>
           <w:p>
             <w:pPr>
-              <w:spacing w:after="0" w:line="259" w:lineRule="auto"/>
+              <w:spacing w:line="259" w:lineRule="auto"/>
               <w:ind w:left="5" w:firstLine="0"/>
               <w:jc w:val="left"/>
             </w:pPr>
@@ -3236,7 +3238,7 @@
           </w:tcPr>
           <w:p>
             <w:pPr>
-              <w:spacing w:after="0" w:line="259" w:lineRule="auto"/>
+              <w:spacing w:line="259" w:lineRule="auto"/>
               <w:ind w:left="0" w:firstLine="0"/>
               <w:jc w:val="left"/>
             </w:pPr>
@@ -3258,7 +3260,7 @@
           </w:tcPr>
           <w:p>
             <w:pPr>
-              <w:spacing w:after="0" w:line="259" w:lineRule="auto"/>
+              <w:spacing w:line="259" w:lineRule="auto"/>
               <w:ind w:left="5" w:firstLine="0"/>
               <w:jc w:val="left"/>
             </w:pPr>
@@ -3280,7 +3282,7 @@
           </w:tcPr>
           <w:p>
             <w:pPr>
-              <w:spacing w:after="0" w:line="259" w:lineRule="auto"/>
+              <w:spacing w:line="259" w:lineRule="auto"/>
               <w:ind w:left="5" w:firstLine="0"/>
               <w:jc w:val="left"/>
             </w:pPr>
@@ -3311,7 +3313,7 @@
           </w:tcPr>
           <w:p>
             <w:pPr>
-              <w:spacing w:after="0" w:line="259" w:lineRule="auto"/>
+              <w:spacing w:line="259" w:lineRule="auto"/>
               <w:ind w:left="0" w:firstLine="0"/>
               <w:jc w:val="left"/>
             </w:pPr>
@@ -3332,7 +3334,7 @@
           </w:tcPr>
           <w:p>
             <w:pPr>
-              <w:spacing w:after="0" w:line="259" w:lineRule="auto"/>
+              <w:spacing w:line="259" w:lineRule="auto"/>
               <w:ind w:left="5" w:firstLine="0"/>
               <w:jc w:val="left"/>
             </w:pPr>
@@ -3353,7 +3355,7 @@
           </w:tcPr>
           <w:p>
             <w:pPr>
-              <w:spacing w:after="0" w:line="259" w:lineRule="auto"/>
+              <w:spacing w:line="259" w:lineRule="auto"/>
               <w:ind w:left="5" w:firstLine="0"/>
               <w:jc w:val="left"/>
             </w:pPr>
@@ -3372,11 +3374,16 @@
     <w:p>
       <w:pPr>
         <w:pStyle w:val="Heading2"/>
+        <w:numPr>
+          <w:ilvl w:val="0"/>
+          <w:numId w:val="0"/>
+        </w:numPr>
         <w:tabs>
           <w:tab w:val="center" w:pos="593"/>
           <w:tab w:val="center" w:pos="1829"/>
         </w:tabs>
         <w:spacing w:after="392"/>
+        <w:ind w:left="370"/>
         <w:rPr>
           <w:rFonts w:ascii="Arial" w:eastAsia="Arial" w:hAnsi="Arial" w:cs="Arial"/>
         </w:rPr>
@@ -3387,11 +3394,16 @@
     <w:p>
       <w:pPr>
         <w:pStyle w:val="Heading2"/>
+        <w:numPr>
+          <w:ilvl w:val="0"/>
+          <w:numId w:val="0"/>
+        </w:numPr>
         <w:tabs>
           <w:tab w:val="center" w:pos="593"/>
           <w:tab w:val="center" w:pos="1829"/>
         </w:tabs>
         <w:spacing w:after="392"/>
+        <w:ind w:left="370"/>
       </w:pPr>
       <w:bookmarkStart w:id="3" w:name="_heading=h.1fob9te" w:colFirst="0" w:colLast="0"/>
       <w:bookmarkEnd w:id="3"/>
@@ -3452,10 +3464,15 @@
     <w:p>
       <w:pPr>
         <w:pStyle w:val="Heading2"/>
+        <w:numPr>
+          <w:ilvl w:val="0"/>
+          <w:numId w:val="0"/>
+        </w:numPr>
         <w:tabs>
           <w:tab w:val="center" w:pos="593"/>
           <w:tab w:val="center" w:pos="2738"/>
         </w:tabs>
+        <w:ind w:left="370"/>
       </w:pPr>
       <w:bookmarkStart w:id="4" w:name="_heading=h.3znysh7" w:colFirst="0" w:colLast="0"/>
       <w:bookmarkEnd w:id="4"/>
@@ -3777,10 +3794,15 @@
     <w:p>
       <w:pPr>
         <w:pStyle w:val="Heading2"/>
+        <w:numPr>
+          <w:ilvl w:val="0"/>
+          <w:numId w:val="0"/>
+        </w:numPr>
         <w:tabs>
           <w:tab w:val="center" w:pos="593"/>
           <w:tab w:val="center" w:pos="2849"/>
         </w:tabs>
+        <w:ind w:left="370"/>
       </w:pPr>
       <w:bookmarkStart w:id="5" w:name="_heading=h.2et92p0" w:colFirst="0" w:colLast="0"/>
       <w:bookmarkEnd w:id="5"/>
@@ -5223,7 +5245,7 @@
           </w:tcPr>
           <w:p>
             <w:pPr>
-              <w:spacing w:after="0" w:line="259" w:lineRule="auto"/>
+              <w:spacing w:line="259" w:lineRule="auto"/>
               <w:ind w:left="45" w:firstLine="0"/>
               <w:jc w:val="left"/>
             </w:pPr>
@@ -5253,7 +5275,7 @@
           </w:tcPr>
           <w:p>
             <w:pPr>
-              <w:spacing w:after="0" w:line="259" w:lineRule="auto"/>
+              <w:spacing w:line="259" w:lineRule="auto"/>
               <w:ind w:left="0" w:right="43" w:firstLine="0"/>
               <w:jc w:val="center"/>
             </w:pPr>
@@ -5283,7 +5305,7 @@
           </w:tcPr>
           <w:p>
             <w:pPr>
-              <w:spacing w:after="0" w:line="259" w:lineRule="auto"/>
+              <w:spacing w:line="259" w:lineRule="auto"/>
               <w:ind w:left="10" w:firstLine="0"/>
               <w:jc w:val="left"/>
             </w:pPr>
@@ -5313,7 +5335,7 @@
           </w:tcPr>
           <w:p>
             <w:pPr>
-              <w:spacing w:after="0" w:line="259" w:lineRule="auto"/>
+              <w:spacing w:line="259" w:lineRule="auto"/>
               <w:ind w:left="26" w:firstLine="0"/>
             </w:pPr>
             <w:r>
@@ -5342,7 +5364,7 @@
           </w:tcPr>
           <w:p>
             <w:pPr>
-              <w:spacing w:after="0" w:line="259" w:lineRule="auto"/>
+              <w:spacing w:line="259" w:lineRule="auto"/>
               <w:ind w:left="0" w:right="33" w:firstLine="0"/>
               <w:jc w:val="center"/>
             </w:pPr>
@@ -5372,7 +5394,7 @@
           </w:tcPr>
           <w:p>
             <w:pPr>
-              <w:spacing w:after="0" w:line="259" w:lineRule="auto"/>
+              <w:spacing w:line="259" w:lineRule="auto"/>
               <w:ind w:left="0" w:right="22" w:firstLine="0"/>
               <w:jc w:val="center"/>
             </w:pPr>
@@ -5407,7 +5429,7 @@
           </w:tcPr>
           <w:p>
             <w:pPr>
-              <w:spacing w:after="0" w:line="259" w:lineRule="auto"/>
+              <w:spacing w:line="259" w:lineRule="auto"/>
               <w:ind w:left="92" w:firstLine="0"/>
               <w:jc w:val="left"/>
             </w:pPr>
@@ -5436,7 +5458,7 @@
           </w:tcPr>
           <w:p>
             <w:pPr>
-              <w:spacing w:after="0" w:line="259" w:lineRule="auto"/>
+              <w:spacing w:line="259" w:lineRule="auto"/>
               <w:ind w:left="6" w:firstLine="0"/>
             </w:pPr>
             <w:r>
@@ -5457,7 +5479,7 @@
           </w:tcPr>
           <w:p>
             <w:pPr>
-              <w:spacing w:after="0" w:line="259" w:lineRule="auto"/>
+              <w:spacing w:line="259" w:lineRule="auto"/>
               <w:ind w:left="0" w:right="39" w:firstLine="0"/>
               <w:jc w:val="center"/>
             </w:pPr>
@@ -5487,7 +5509,7 @@
           </w:tcPr>
           <w:p>
             <w:pPr>
-              <w:spacing w:after="0" w:line="259" w:lineRule="auto"/>
+              <w:spacing w:line="259" w:lineRule="auto"/>
               <w:ind w:left="0" w:right="38" w:firstLine="0"/>
               <w:jc w:val="center"/>
             </w:pPr>
@@ -5517,7 +5539,7 @@
           </w:tcPr>
           <w:p>
             <w:pPr>
-              <w:spacing w:after="0" w:line="259" w:lineRule="auto"/>
+              <w:spacing w:line="259" w:lineRule="auto"/>
               <w:ind w:left="0" w:right="33" w:firstLine="0"/>
               <w:jc w:val="center"/>
             </w:pPr>
@@ -5545,7 +5567,7 @@
           </w:tcPr>
           <w:p>
             <w:pPr>
-              <w:spacing w:after="0" w:line="259" w:lineRule="auto"/>
+              <w:spacing w:line="259" w:lineRule="auto"/>
               <w:ind w:left="0" w:right="119" w:firstLine="0"/>
               <w:jc w:val="left"/>
             </w:pPr>
@@ -5579,7 +5601,7 @@
           </w:tcPr>
           <w:p>
             <w:pPr>
-              <w:spacing w:after="0" w:line="259" w:lineRule="auto"/>
+              <w:spacing w:line="259" w:lineRule="auto"/>
               <w:ind w:left="92" w:firstLine="0"/>
               <w:jc w:val="left"/>
             </w:pPr>
@@ -5608,7 +5630,7 @@
           </w:tcPr>
           <w:p>
             <w:pPr>
-              <w:spacing w:after="0" w:line="259" w:lineRule="auto"/>
+              <w:spacing w:line="259" w:lineRule="auto"/>
               <w:ind w:left="39" w:right="28" w:firstLine="0"/>
               <w:jc w:val="center"/>
             </w:pPr>
@@ -5637,7 +5659,7 @@
           </w:tcPr>
           <w:p>
             <w:pPr>
-              <w:spacing w:after="0" w:line="259" w:lineRule="auto"/>
+              <w:spacing w:line="259" w:lineRule="auto"/>
               <w:ind w:left="0" w:right="39" w:firstLine="0"/>
               <w:jc w:val="center"/>
             </w:pPr>
@@ -5667,7 +5689,7 @@
           </w:tcPr>
           <w:p>
             <w:pPr>
-              <w:spacing w:after="0" w:line="259" w:lineRule="auto"/>
+              <w:spacing w:line="259" w:lineRule="auto"/>
               <w:ind w:left="0" w:right="38" w:firstLine="0"/>
               <w:jc w:val="center"/>
             </w:pPr>
@@ -5697,7 +5719,7 @@
           </w:tcPr>
           <w:p>
             <w:pPr>
-              <w:spacing w:after="0" w:line="259" w:lineRule="auto"/>
+              <w:spacing w:line="259" w:lineRule="auto"/>
               <w:ind w:left="0" w:right="33" w:firstLine="0"/>
               <w:jc w:val="center"/>
             </w:pPr>
@@ -5725,7 +5747,7 @@
           </w:tcPr>
           <w:p>
             <w:pPr>
-              <w:spacing w:after="0" w:line="260" w:lineRule="auto"/>
+              <w:spacing w:line="260" w:lineRule="auto"/>
               <w:ind w:left="0" w:right="1033" w:firstLine="0"/>
               <w:jc w:val="left"/>
             </w:pPr>
@@ -5739,7 +5761,7 @@
           </w:p>
           <w:p>
             <w:pPr>
-              <w:spacing w:after="0" w:line="259" w:lineRule="auto"/>
+              <w:spacing w:line="259" w:lineRule="auto"/>
               <w:ind w:left="0" w:right="505" w:firstLine="0"/>
               <w:jc w:val="left"/>
             </w:pPr>
@@ -5773,7 +5795,7 @@
           </w:tcPr>
           <w:p>
             <w:pPr>
-              <w:spacing w:after="0" w:line="259" w:lineRule="auto"/>
+              <w:spacing w:line="259" w:lineRule="auto"/>
               <w:ind w:left="99" w:firstLine="0"/>
               <w:jc w:val="left"/>
             </w:pPr>
@@ -5802,7 +5824,7 @@
           </w:tcPr>
           <w:p>
             <w:pPr>
-              <w:spacing w:after="0" w:line="259" w:lineRule="auto"/>
+              <w:spacing w:line="259" w:lineRule="auto"/>
               <w:ind w:left="265" w:firstLine="122"/>
               <w:jc w:val="left"/>
             </w:pPr>
@@ -5831,7 +5853,7 @@
           </w:tcPr>
           <w:p>
             <w:pPr>
-              <w:spacing w:after="0" w:line="259" w:lineRule="auto"/>
+              <w:spacing w:line="259" w:lineRule="auto"/>
               <w:ind w:left="113" w:firstLine="0"/>
               <w:jc w:val="left"/>
             </w:pPr>
@@ -5861,7 +5883,7 @@
           </w:tcPr>
           <w:p>
             <w:pPr>
-              <w:spacing w:after="0" w:line="259" w:lineRule="auto"/>
+              <w:spacing w:line="259" w:lineRule="auto"/>
               <w:ind w:left="0" w:right="42" w:firstLine="0"/>
               <w:jc w:val="center"/>
             </w:pPr>
@@ -5891,7 +5913,7 @@
           </w:tcPr>
           <w:p>
             <w:pPr>
-              <w:spacing w:after="0" w:line="259" w:lineRule="auto"/>
+              <w:spacing w:line="259" w:lineRule="auto"/>
               <w:ind w:left="0" w:firstLine="0"/>
               <w:jc w:val="center"/>
             </w:pPr>
@@ -5919,7 +5941,7 @@
           </w:tcPr>
           <w:p>
             <w:pPr>
-              <w:spacing w:after="0" w:line="260" w:lineRule="auto"/>
+              <w:spacing w:line="260" w:lineRule="auto"/>
               <w:ind w:left="7" w:right="585" w:firstLine="0"/>
               <w:jc w:val="left"/>
             </w:pPr>
@@ -5933,7 +5955,7 @@
           </w:p>
           <w:p>
             <w:pPr>
-              <w:spacing w:after="0" w:line="259" w:lineRule="auto"/>
+              <w:spacing w:line="259" w:lineRule="auto"/>
               <w:ind w:left="7" w:right="705" w:firstLine="0"/>
               <w:jc w:val="left"/>
             </w:pPr>
@@ -5967,7 +5989,7 @@
           </w:tcPr>
           <w:p>
             <w:pPr>
-              <w:spacing w:after="0" w:line="259" w:lineRule="auto"/>
+              <w:spacing w:line="259" w:lineRule="auto"/>
               <w:ind w:left="99" w:firstLine="0"/>
               <w:jc w:val="left"/>
             </w:pPr>
@@ -5996,7 +6018,7 @@
           </w:tcPr>
           <w:p>
             <w:pPr>
-              <w:spacing w:after="0" w:line="259" w:lineRule="auto"/>
+              <w:spacing w:line="259" w:lineRule="auto"/>
               <w:ind w:left="305" w:firstLine="82"/>
               <w:jc w:val="left"/>
             </w:pPr>
@@ -6025,7 +6047,7 @@
           </w:tcPr>
           <w:p>
             <w:pPr>
-              <w:spacing w:after="0" w:line="259" w:lineRule="auto"/>
+              <w:spacing w:line="259" w:lineRule="auto"/>
               <w:ind w:left="0" w:right="43" w:firstLine="0"/>
               <w:jc w:val="center"/>
             </w:pPr>
@@ -6055,7 +6077,7 @@
           </w:tcPr>
           <w:p>
             <w:pPr>
-              <w:spacing w:after="0" w:line="259" w:lineRule="auto"/>
+              <w:spacing w:line="259" w:lineRule="auto"/>
               <w:ind w:left="0" w:right="42" w:firstLine="0"/>
               <w:jc w:val="center"/>
             </w:pPr>
@@ -6085,7 +6107,7 @@
           </w:tcPr>
           <w:p>
             <w:pPr>
-              <w:spacing w:after="0" w:line="259" w:lineRule="auto"/>
+              <w:spacing w:line="259" w:lineRule="auto"/>
               <w:ind w:left="0" w:right="32" w:firstLine="0"/>
               <w:jc w:val="center"/>
             </w:pPr>
@@ -6113,7 +6135,7 @@
           </w:tcPr>
           <w:p>
             <w:pPr>
-              <w:spacing w:after="0" w:line="260" w:lineRule="auto"/>
+              <w:spacing w:line="260" w:lineRule="auto"/>
               <w:ind w:left="7" w:firstLine="0"/>
               <w:jc w:val="left"/>
             </w:pPr>
@@ -6127,7 +6149,7 @@
           </w:p>
           <w:p>
             <w:pPr>
-              <w:spacing w:after="0" w:line="259" w:lineRule="auto"/>
+              <w:spacing w:line="259" w:lineRule="auto"/>
               <w:ind w:left="7" w:firstLine="0"/>
               <w:jc w:val="left"/>
             </w:pPr>
@@ -6161,7 +6183,7 @@
           </w:tcPr>
           <w:p>
             <w:pPr>
-              <w:spacing w:after="0" w:line="259" w:lineRule="auto"/>
+              <w:spacing w:line="259" w:lineRule="auto"/>
               <w:ind w:left="99" w:firstLine="0"/>
               <w:jc w:val="left"/>
             </w:pPr>
@@ -6191,7 +6213,7 @@
           </w:tcPr>
           <w:p>
             <w:pPr>
-              <w:spacing w:after="0" w:line="259" w:lineRule="auto"/>
+              <w:spacing w:line="259" w:lineRule="auto"/>
               <w:ind w:left="172" w:firstLine="35"/>
               <w:jc w:val="left"/>
             </w:pPr>
@@ -6220,7 +6242,7 @@
           </w:tcPr>
           <w:p>
             <w:pPr>
-              <w:spacing w:after="0" w:line="259" w:lineRule="auto"/>
+              <w:spacing w:line="259" w:lineRule="auto"/>
               <w:ind w:left="0" w:right="43" w:firstLine="0"/>
               <w:jc w:val="center"/>
             </w:pPr>
@@ -6250,7 +6272,7 @@
           </w:tcPr>
           <w:p>
             <w:pPr>
-              <w:spacing w:after="0" w:line="259" w:lineRule="auto"/>
+              <w:spacing w:line="259" w:lineRule="auto"/>
               <w:ind w:left="0" w:right="42" w:firstLine="0"/>
               <w:jc w:val="center"/>
             </w:pPr>
@@ -6280,7 +6302,7 @@
           </w:tcPr>
           <w:p>
             <w:pPr>
-              <w:spacing w:after="0" w:line="259" w:lineRule="auto"/>
+              <w:spacing w:line="259" w:lineRule="auto"/>
               <w:ind w:left="0" w:right="32" w:firstLine="0"/>
               <w:jc w:val="center"/>
             </w:pPr>
@@ -6308,7 +6330,7 @@
           </w:tcPr>
           <w:p>
             <w:pPr>
-              <w:spacing w:after="0" w:line="259" w:lineRule="auto"/>
+              <w:spacing w:line="259" w:lineRule="auto"/>
               <w:ind w:left="7" w:firstLine="0"/>
               <w:jc w:val="left"/>
             </w:pPr>
@@ -6336,7 +6358,7 @@
           </w:p>
           <w:p>
             <w:pPr>
-              <w:spacing w:after="0" w:line="259" w:lineRule="auto"/>
+              <w:spacing w:line="259" w:lineRule="auto"/>
               <w:ind w:left="7" w:firstLine="0"/>
               <w:jc w:val="left"/>
             </w:pPr>
@@ -6370,7 +6392,7 @@
           </w:tcPr>
           <w:p>
             <w:pPr>
-              <w:spacing w:after="0" w:line="259" w:lineRule="auto"/>
+              <w:spacing w:line="259" w:lineRule="auto"/>
               <w:ind w:left="99" w:firstLine="0"/>
               <w:jc w:val="left"/>
             </w:pPr>
@@ -6399,7 +6421,7 @@
           </w:tcPr>
           <w:p>
             <w:pPr>
-              <w:spacing w:after="0" w:line="259" w:lineRule="auto"/>
+              <w:spacing w:line="259" w:lineRule="auto"/>
               <w:ind w:left="437" w:hanging="263"/>
               <w:jc w:val="left"/>
             </w:pPr>
@@ -6428,7 +6450,7 @@
           </w:tcPr>
           <w:p>
             <w:pPr>
-              <w:spacing w:after="0" w:line="259" w:lineRule="auto"/>
+              <w:spacing w:line="259" w:lineRule="auto"/>
               <w:ind w:left="108" w:firstLine="0"/>
               <w:jc w:val="left"/>
             </w:pPr>
@@ -6458,7 +6480,7 @@
           </w:tcPr>
           <w:p>
             <w:pPr>
-              <w:spacing w:after="0" w:line="259" w:lineRule="auto"/>
+              <w:spacing w:line="259" w:lineRule="auto"/>
               <w:ind w:left="0" w:right="42" w:firstLine="0"/>
               <w:jc w:val="center"/>
             </w:pPr>
@@ -6488,7 +6510,7 @@
           </w:tcPr>
           <w:p>
             <w:pPr>
-              <w:spacing w:after="0" w:line="259" w:lineRule="auto"/>
+              <w:spacing w:line="259" w:lineRule="auto"/>
               <w:ind w:left="0" w:firstLine="0"/>
               <w:jc w:val="center"/>
             </w:pPr>
@@ -6516,7 +6538,7 @@
           </w:tcPr>
           <w:p>
             <w:pPr>
-              <w:spacing w:after="0" w:line="259" w:lineRule="auto"/>
+              <w:spacing w:line="259" w:lineRule="auto"/>
               <w:ind w:left="7" w:right="43" w:firstLine="0"/>
               <w:jc w:val="left"/>
             </w:pPr>
@@ -6547,7 +6569,7 @@
           </w:tcPr>
           <w:p>
             <w:pPr>
-              <w:spacing w:after="0" w:line="259" w:lineRule="auto"/>
+              <w:spacing w:line="259" w:lineRule="auto"/>
               <w:ind w:left="99" w:firstLine="0"/>
               <w:jc w:val="left"/>
             </w:pPr>
@@ -6573,7 +6595,7 @@
           </w:tcPr>
           <w:p>
             <w:pPr>
-              <w:spacing w:after="0" w:line="259" w:lineRule="auto"/>
+              <w:spacing w:line="259" w:lineRule="auto"/>
               <w:ind w:left="336" w:hanging="276"/>
               <w:jc w:val="left"/>
             </w:pPr>
@@ -6599,7 +6621,7 @@
           </w:tcPr>
           <w:p>
             <w:pPr>
-              <w:spacing w:after="0" w:line="259" w:lineRule="auto"/>
+              <w:spacing w:line="259" w:lineRule="auto"/>
               <w:ind w:left="108" w:firstLine="0"/>
               <w:jc w:val="left"/>
             </w:pPr>
@@ -6626,7 +6648,7 @@
           </w:tcPr>
           <w:p>
             <w:pPr>
-              <w:spacing w:after="0" w:line="259" w:lineRule="auto"/>
+              <w:spacing w:line="259" w:lineRule="auto"/>
               <w:ind w:left="0" w:right="42" w:firstLine="0"/>
               <w:jc w:val="center"/>
             </w:pPr>
@@ -6653,7 +6675,7 @@
           </w:tcPr>
           <w:p>
             <w:pPr>
-              <w:spacing w:after="0" w:line="259" w:lineRule="auto"/>
+              <w:spacing w:line="259" w:lineRule="auto"/>
               <w:ind w:left="0" w:right="40" w:firstLine="0"/>
               <w:jc w:val="center"/>
             </w:pPr>
@@ -6678,7 +6700,7 @@
           </w:tcPr>
           <w:p>
             <w:pPr>
-              <w:spacing w:after="0" w:line="259" w:lineRule="auto"/>
+              <w:spacing w:line="259" w:lineRule="auto"/>
               <w:ind w:left="7" w:firstLine="0"/>
               <w:jc w:val="left"/>
             </w:pPr>
@@ -6709,7 +6731,7 @@
           </w:tcPr>
           <w:p>
             <w:pPr>
-              <w:spacing w:after="0" w:line="259" w:lineRule="auto"/>
+              <w:spacing w:line="259" w:lineRule="auto"/>
               <w:ind w:left="99" w:firstLine="0"/>
               <w:jc w:val="left"/>
             </w:pPr>
@@ -6735,7 +6757,7 @@
           </w:tcPr>
           <w:p>
             <w:pPr>
-              <w:spacing w:after="0" w:line="259" w:lineRule="auto"/>
+              <w:spacing w:line="259" w:lineRule="auto"/>
               <w:ind w:left="0" w:firstLine="174"/>
               <w:jc w:val="left"/>
             </w:pPr>
@@ -6761,7 +6783,7 @@
           </w:tcPr>
           <w:p>
             <w:pPr>
-              <w:spacing w:after="0" w:line="259" w:lineRule="auto"/>
+              <w:spacing w:line="259" w:lineRule="auto"/>
               <w:ind w:left="108" w:firstLine="0"/>
               <w:jc w:val="left"/>
             </w:pPr>
@@ -6788,7 +6810,7 @@
           </w:tcPr>
           <w:p>
             <w:pPr>
-              <w:spacing w:after="0" w:line="259" w:lineRule="auto"/>
+              <w:spacing w:line="259" w:lineRule="auto"/>
               <w:ind w:left="0" w:right="42" w:firstLine="0"/>
               <w:jc w:val="center"/>
             </w:pPr>
@@ -6815,7 +6837,7 @@
           </w:tcPr>
           <w:p>
             <w:pPr>
-              <w:spacing w:after="0" w:line="259" w:lineRule="auto"/>
+              <w:spacing w:line="259" w:lineRule="auto"/>
               <w:ind w:left="0" w:right="40" w:firstLine="0"/>
               <w:jc w:val="center"/>
             </w:pPr>
@@ -6840,7 +6862,7 @@
           </w:tcPr>
           <w:p>
             <w:pPr>
-              <w:spacing w:after="0" w:line="259" w:lineRule="auto"/>
+              <w:spacing w:line="259" w:lineRule="auto"/>
               <w:ind w:left="7" w:firstLine="0"/>
               <w:jc w:val="left"/>
             </w:pPr>
@@ -6871,7 +6893,7 @@
           </w:tcPr>
           <w:p>
             <w:pPr>
-              <w:spacing w:after="0" w:line="259" w:lineRule="auto"/>
+              <w:spacing w:line="259" w:lineRule="auto"/>
               <w:ind w:left="99" w:firstLine="0"/>
               <w:jc w:val="left"/>
             </w:pPr>
@@ -6897,7 +6919,7 @@
           </w:tcPr>
           <w:p>
             <w:pPr>
-              <w:spacing w:after="0" w:line="259" w:lineRule="auto"/>
+              <w:spacing w:line="259" w:lineRule="auto"/>
               <w:ind w:left="115" w:firstLine="313"/>
               <w:jc w:val="left"/>
             </w:pPr>
@@ -6923,7 +6945,7 @@
           </w:tcPr>
           <w:p>
             <w:pPr>
-              <w:spacing w:after="0" w:line="259" w:lineRule="auto"/>
+              <w:spacing w:line="259" w:lineRule="auto"/>
               <w:ind w:left="108" w:firstLine="0"/>
               <w:jc w:val="left"/>
             </w:pPr>
@@ -6950,7 +6972,7 @@
           </w:tcPr>
           <w:p>
             <w:pPr>
-              <w:spacing w:after="0" w:line="259" w:lineRule="auto"/>
+              <w:spacing w:line="259" w:lineRule="auto"/>
               <w:ind w:left="0" w:right="42" w:firstLine="0"/>
               <w:jc w:val="center"/>
             </w:pPr>
@@ -6977,7 +6999,7 @@
           </w:tcPr>
           <w:p>
             <w:pPr>
-              <w:spacing w:after="0" w:line="259" w:lineRule="auto"/>
+              <w:spacing w:line="259" w:lineRule="auto"/>
               <w:ind w:left="0" w:right="40" w:firstLine="0"/>
               <w:jc w:val="center"/>
             </w:pPr>
@@ -7002,7 +7024,7 @@
           </w:tcPr>
           <w:p>
             <w:pPr>
-              <w:spacing w:after="0" w:line="259" w:lineRule="auto"/>
+              <w:spacing w:line="259" w:lineRule="auto"/>
               <w:ind w:left="7" w:right="33" w:firstLine="0"/>
               <w:jc w:val="left"/>
             </w:pPr>
@@ -8411,39 +8433,7 @@
         <w:ind w:left="25" w:firstLine="720"/>
       </w:pPr>
       <w:r>
-        <w:t>Abbiamo utilizzato</w:t>
-      </w:r>
-      <w:r>
-        <w:t xml:space="preserve"> Java come linguaggio di programmazione </w:t>
-      </w:r>
-      <w:r>
-        <w:t xml:space="preserve">e </w:t>
-      </w:r>
-      <w:proofErr w:type="spellStart"/>
-      <w:r>
-        <w:t>la</w:t>
-      </w:r>
-      <w:proofErr w:type="spellEnd"/>
-      <w:r>
-        <w:t xml:space="preserve"> documentazione ufficiale di Android</w:t>
-      </w:r>
-      <w:r>
-        <w:t xml:space="preserve"> per approfondire</w:t>
-      </w:r>
-      <w:r>
-        <w:t>, oltre a</w:t>
-      </w:r>
-      <w:r>
-        <w:t>d aver</w:t>
-      </w:r>
-      <w:r>
-        <w:t xml:space="preserve"> sfrutta</w:t>
-      </w:r>
-      <w:r>
-        <w:t>to</w:t>
-      </w:r>
-      <w:r>
-        <w:t xml:space="preserve"> gli insegnamenti e i suggerimenti che ci ha dato il Professore Alvise Spanò riguardo l’utilizzo delle API Android.</w:t>
+        <w:t>Abbiamo utilizzato Java come linguaggio di programmazione e la documentazione ufficiale di Android per approfondire, oltre ad aver sfruttato gli insegnamenti e i suggerimenti che ci ha dato il Professore Alvise Spanò riguardo l’utilizzo delle API Android.</w:t>
       </w:r>
     </w:p>
     <w:p/>

</xml_diff>

<commit_message>
aggiunto voci ai rischi
</commit_message>
<xml_diff>
--- a/docs/1_Piano_di_progetto.docx
+++ b/docs/1_Piano_di_progetto.docx
@@ -2579,7 +2579,7 @@
     </w:sdt>
     <w:p>
       <w:pPr>
-        <w:pStyle w:val="Heading2"/>
+        <w:pStyle w:val="Titolo2"/>
         <w:numPr>
           <w:ilvl w:val="0"/>
           <w:numId w:val="0"/>
@@ -2792,7 +2792,7 @@
     </w:p>
     <w:p>
       <w:pPr>
-        <w:pStyle w:val="Heading2"/>
+        <w:pStyle w:val="Titolo2"/>
         <w:numPr>
           <w:ilvl w:val="0"/>
           <w:numId w:val="0"/>
@@ -3373,7 +3373,7 @@
     </w:tbl>
     <w:p>
       <w:pPr>
-        <w:pStyle w:val="Heading2"/>
+        <w:pStyle w:val="Titolo2"/>
         <w:numPr>
           <w:ilvl w:val="0"/>
           <w:numId w:val="0"/>
@@ -3393,7 +3393,7 @@
     </w:p>
     <w:p>
       <w:pPr>
-        <w:pStyle w:val="Heading2"/>
+        <w:pStyle w:val="Titolo2"/>
         <w:numPr>
           <w:ilvl w:val="0"/>
           <w:numId w:val="0"/>
@@ -3463,7 +3463,7 @@
     </w:p>
     <w:p>
       <w:pPr>
-        <w:pStyle w:val="Heading2"/>
+        <w:pStyle w:val="Titolo2"/>
         <w:numPr>
           <w:ilvl w:val="0"/>
           <w:numId w:val="0"/>
@@ -3793,7 +3793,7 @@
     </w:p>
     <w:p>
       <w:pPr>
-        <w:pStyle w:val="Heading2"/>
+        <w:pStyle w:val="Titolo2"/>
         <w:numPr>
           <w:ilvl w:val="0"/>
           <w:numId w:val="0"/>
@@ -4310,7 +4310,7 @@
     </w:p>
     <w:p>
       <w:pPr>
-        <w:pStyle w:val="Heading1"/>
+        <w:pStyle w:val="Titolo1"/>
         <w:numPr>
           <w:ilvl w:val="0"/>
           <w:numId w:val="22"/>
@@ -4325,7 +4325,7 @@
     </w:p>
     <w:p>
       <w:pPr>
-        <w:pStyle w:val="Heading2"/>
+        <w:pStyle w:val="Titolo2"/>
         <w:numPr>
           <w:ilvl w:val="1"/>
           <w:numId w:val="22"/>
@@ -4349,7 +4349,7 @@
     </w:p>
     <w:p>
       <w:pPr>
-        <w:pStyle w:val="Heading2"/>
+        <w:pStyle w:val="Titolo2"/>
         <w:numPr>
           <w:ilvl w:val="1"/>
           <w:numId w:val="22"/>
@@ -4433,7 +4433,7 @@
     </w:p>
     <w:p>
       <w:pPr>
-        <w:pStyle w:val="Heading2"/>
+        <w:pStyle w:val="Titolo2"/>
         <w:numPr>
           <w:ilvl w:val="1"/>
           <w:numId w:val="22"/>
@@ -4469,7 +4469,7 @@
     </w:p>
     <w:p>
       <w:pPr>
-        <w:pStyle w:val="Heading2"/>
+        <w:pStyle w:val="Titolo2"/>
         <w:numPr>
           <w:ilvl w:val="1"/>
           <w:numId w:val="22"/>
@@ -4542,7 +4542,7 @@
     </w:p>
     <w:p>
       <w:pPr>
-        <w:pStyle w:val="Heading1"/>
+        <w:pStyle w:val="Titolo1"/>
         <w:numPr>
           <w:ilvl w:val="0"/>
           <w:numId w:val="22"/>
@@ -4559,7 +4559,7 @@
     </w:p>
     <w:p>
       <w:pPr>
-        <w:pStyle w:val="Heading2"/>
+        <w:pStyle w:val="Titolo2"/>
         <w:numPr>
           <w:ilvl w:val="1"/>
           <w:numId w:val="22"/>
@@ -6222,7 +6222,21 @@
                 <w:sz w:val="24"/>
                 <w:szCs w:val="24"/>
               </w:rPr>
-              <w:t>Perdita del lavoro fatto</w:t>
+              <w:t xml:space="preserve">Perdita </w:t>
+            </w:r>
+            <w:r>
+              <w:rPr>
+                <w:sz w:val="24"/>
+                <w:szCs w:val="24"/>
+              </w:rPr>
+              <w:t xml:space="preserve">critica </w:t>
+            </w:r>
+            <w:r>
+              <w:rPr>
+                <w:sz w:val="24"/>
+                <w:szCs w:val="24"/>
+              </w:rPr>
+              <w:t>del lavoro fatto</w:t>
             </w:r>
             <w:r>
               <w:t xml:space="preserve"> </w:t>
@@ -6339,35 +6353,7 @@
                 <w:sz w:val="24"/>
                 <w:szCs w:val="24"/>
               </w:rPr>
-              <w:t xml:space="preserve">Se non è stata persa anche la </w:t>
-            </w:r>
-          </w:p>
-          <w:p>
-            <w:pPr>
-              <w:spacing w:after="1" w:line="259" w:lineRule="auto"/>
-              <w:ind w:left="7" w:firstLine="0"/>
-              <w:jc w:val="left"/>
-            </w:pPr>
-            <w:r>
-              <w:rPr>
-                <w:sz w:val="24"/>
-                <w:szCs w:val="24"/>
-              </w:rPr>
-              <w:t xml:space="preserve">copia del cloud, ripristinarla </w:t>
-            </w:r>
-          </w:p>
-          <w:p>
-            <w:pPr>
-              <w:spacing w:line="259" w:lineRule="auto"/>
-              <w:ind w:left="7" w:firstLine="0"/>
-              <w:jc w:val="left"/>
-            </w:pPr>
-            <w:r>
-              <w:rPr>
-                <w:sz w:val="24"/>
-                <w:szCs w:val="24"/>
-              </w:rPr>
-              <w:t>come backup</w:t>
+              <w:t>In caso di perdita irrecuperabile delle risorse, il progetto potrebbe dover essere chiuso.</w:t>
             </w:r>
             <w:r>
               <w:t xml:space="preserve"> </w:t>
@@ -7038,6 +7024,378 @@
           </w:p>
         </w:tc>
       </w:tr>
+      <w:tr>
+        <w:trPr>
+          <w:trHeight w:val="1357"/>
+        </w:trPr>
+        <w:tc>
+          <w:tcPr>
+            <w:tcW w:w="384" w:type="dxa"/>
+            <w:tcBorders>
+              <w:top w:val="single" w:sz="8" w:space="0" w:color="000000"/>
+              <w:left w:val="single" w:sz="8" w:space="0" w:color="000000"/>
+              <w:bottom w:val="single" w:sz="8" w:space="0" w:color="000000"/>
+              <w:right w:val="single" w:sz="8" w:space="0" w:color="000000"/>
+            </w:tcBorders>
+            <w:vAlign w:val="bottom"/>
+          </w:tcPr>
+          <w:p>
+            <w:pPr>
+              <w:spacing w:line="259" w:lineRule="auto"/>
+              <w:ind w:left="99" w:firstLine="0"/>
+              <w:jc w:val="left"/>
+              <w:rPr>
+                <w:sz w:val="24"/>
+                <w:szCs w:val="24"/>
+              </w:rPr>
+            </w:pPr>
+            <w:r>
+              <w:rPr>
+                <w:sz w:val="24"/>
+                <w:szCs w:val="24"/>
+              </w:rPr>
+              <w:t>10</w:t>
+            </w:r>
+          </w:p>
+        </w:tc>
+        <w:tc>
+          <w:tcPr>
+            <w:tcW w:w="1565" w:type="dxa"/>
+            <w:tcBorders>
+              <w:top w:val="single" w:sz="8" w:space="0" w:color="000000"/>
+              <w:left w:val="single" w:sz="8" w:space="0" w:color="000000"/>
+              <w:bottom w:val="single" w:sz="8" w:space="0" w:color="000000"/>
+              <w:right w:val="single" w:sz="8" w:space="0" w:color="000000"/>
+            </w:tcBorders>
+            <w:vAlign w:val="bottom"/>
+          </w:tcPr>
+          <w:p>
+            <w:pPr>
+              <w:spacing w:line="259" w:lineRule="auto"/>
+              <w:ind w:left="115" w:firstLine="0"/>
+              <w:jc w:val="left"/>
+              <w:rPr>
+                <w:sz w:val="24"/>
+                <w:szCs w:val="24"/>
+              </w:rPr>
+            </w:pPr>
+            <w:r>
+              <w:rPr>
+                <w:sz w:val="24"/>
+                <w:szCs w:val="24"/>
+              </w:rPr>
+              <w:t>Conoscenze tecniche insufficienti</w:t>
+            </w:r>
+          </w:p>
+        </w:tc>
+        <w:tc>
+          <w:tcPr>
+            <w:tcW w:w="1550" w:type="dxa"/>
+            <w:tcBorders>
+              <w:top w:val="single" w:sz="8" w:space="0" w:color="000000"/>
+              <w:left w:val="single" w:sz="8" w:space="0" w:color="000000"/>
+              <w:bottom w:val="single" w:sz="8" w:space="0" w:color="000000"/>
+              <w:right w:val="single" w:sz="8" w:space="0" w:color="000000"/>
+            </w:tcBorders>
+            <w:vAlign w:val="bottom"/>
+          </w:tcPr>
+          <w:p>
+            <w:pPr>
+              <w:spacing w:line="259" w:lineRule="auto"/>
+              <w:ind w:left="108" w:firstLine="0"/>
+              <w:jc w:val="left"/>
+              <w:rPr>
+                <w:sz w:val="24"/>
+                <w:szCs w:val="24"/>
+              </w:rPr>
+            </w:pPr>
+            <w:r>
+              <w:rPr>
+                <w:sz w:val="24"/>
+                <w:szCs w:val="24"/>
+              </w:rPr>
+              <w:t>Personale / Organizzativo</w:t>
+            </w:r>
+          </w:p>
+        </w:tc>
+        <w:tc>
+          <w:tcPr>
+            <w:tcW w:w="1450" w:type="dxa"/>
+            <w:tcBorders>
+              <w:top w:val="single" w:sz="8" w:space="0" w:color="000000"/>
+              <w:left w:val="single" w:sz="8" w:space="0" w:color="000000"/>
+              <w:bottom w:val="single" w:sz="8" w:space="0" w:color="000000"/>
+              <w:right w:val="single" w:sz="8" w:space="0" w:color="000000"/>
+            </w:tcBorders>
+            <w:shd w:val="clear" w:color="auto" w:fill="FF9900"/>
+            <w:vAlign w:val="bottom"/>
+          </w:tcPr>
+          <w:p>
+            <w:pPr>
+              <w:spacing w:line="259" w:lineRule="auto"/>
+              <w:ind w:left="0" w:right="42" w:firstLine="0"/>
+              <w:jc w:val="center"/>
+              <w:rPr>
+                <w:sz w:val="24"/>
+                <w:szCs w:val="24"/>
+              </w:rPr>
+            </w:pPr>
+            <w:r>
+              <w:rPr>
+                <w:sz w:val="24"/>
+                <w:szCs w:val="24"/>
+              </w:rPr>
+              <w:t>4</w:t>
+            </w:r>
+          </w:p>
+        </w:tc>
+        <w:tc>
+          <w:tcPr>
+            <w:tcW w:w="1610" w:type="dxa"/>
+            <w:tcBorders>
+              <w:top w:val="single" w:sz="8" w:space="0" w:color="000000"/>
+              <w:left w:val="single" w:sz="8" w:space="0" w:color="000000"/>
+              <w:bottom w:val="single" w:sz="8" w:space="0" w:color="000000"/>
+              <w:right w:val="single" w:sz="8" w:space="0" w:color="000000"/>
+            </w:tcBorders>
+            <w:shd w:val="clear" w:color="auto" w:fill="FF9900"/>
+            <w:vAlign w:val="bottom"/>
+          </w:tcPr>
+          <w:p>
+            <w:pPr>
+              <w:spacing w:line="259" w:lineRule="auto"/>
+              <w:ind w:left="0" w:right="40" w:firstLine="0"/>
+              <w:jc w:val="center"/>
+              <w:rPr>
+                <w:sz w:val="24"/>
+                <w:szCs w:val="24"/>
+              </w:rPr>
+            </w:pPr>
+            <w:r>
+              <w:rPr>
+                <w:sz w:val="24"/>
+                <w:szCs w:val="24"/>
+              </w:rPr>
+              <w:t>4</w:t>
+            </w:r>
+          </w:p>
+        </w:tc>
+        <w:tc>
+          <w:tcPr>
+            <w:tcW w:w="3077" w:type="dxa"/>
+            <w:tcBorders>
+              <w:top w:val="single" w:sz="8" w:space="0" w:color="000000"/>
+              <w:left w:val="single" w:sz="8" w:space="0" w:color="000000"/>
+              <w:bottom w:val="single" w:sz="8" w:space="0" w:color="000000"/>
+              <w:right w:val="single" w:sz="8" w:space="0" w:color="000000"/>
+            </w:tcBorders>
+          </w:tcPr>
+          <w:p>
+            <w:pPr>
+              <w:spacing w:line="259" w:lineRule="auto"/>
+              <w:ind w:left="7" w:right="33" w:firstLine="0"/>
+              <w:jc w:val="left"/>
+              <w:rPr>
+                <w:sz w:val="24"/>
+                <w:szCs w:val="24"/>
+              </w:rPr>
+            </w:pPr>
+            <w:r>
+              <w:rPr>
+                <w:sz w:val="24"/>
+                <w:szCs w:val="24"/>
+              </w:rPr>
+              <w:t>Individuare con chiarezza le lacune dei membri, per poterle colmare rapidamente</w:t>
+            </w:r>
+          </w:p>
+        </w:tc>
+      </w:tr>
+      <w:tr>
+        <w:trPr>
+          <w:trHeight w:val="1357"/>
+        </w:trPr>
+        <w:tc>
+          <w:tcPr>
+            <w:tcW w:w="384" w:type="dxa"/>
+            <w:tcBorders>
+              <w:top w:val="single" w:sz="8" w:space="0" w:color="000000"/>
+              <w:left w:val="single" w:sz="8" w:space="0" w:color="000000"/>
+              <w:bottom w:val="single" w:sz="8" w:space="0" w:color="000000"/>
+              <w:right w:val="single" w:sz="8" w:space="0" w:color="000000"/>
+            </w:tcBorders>
+            <w:vAlign w:val="bottom"/>
+          </w:tcPr>
+          <w:p>
+            <w:pPr>
+              <w:spacing w:line="259" w:lineRule="auto"/>
+              <w:ind w:left="99" w:firstLine="0"/>
+              <w:jc w:val="left"/>
+              <w:rPr>
+                <w:sz w:val="24"/>
+                <w:szCs w:val="24"/>
+              </w:rPr>
+            </w:pPr>
+            <w:r>
+              <w:rPr>
+                <w:sz w:val="24"/>
+                <w:szCs w:val="24"/>
+              </w:rPr>
+              <w:t>11</w:t>
+            </w:r>
+          </w:p>
+        </w:tc>
+        <w:tc>
+          <w:tcPr>
+            <w:tcW w:w="1565" w:type="dxa"/>
+            <w:tcBorders>
+              <w:top w:val="single" w:sz="8" w:space="0" w:color="000000"/>
+              <w:left w:val="single" w:sz="8" w:space="0" w:color="000000"/>
+              <w:bottom w:val="single" w:sz="8" w:space="0" w:color="000000"/>
+              <w:right w:val="single" w:sz="8" w:space="0" w:color="000000"/>
+            </w:tcBorders>
+            <w:vAlign w:val="bottom"/>
+          </w:tcPr>
+          <w:p>
+            <w:pPr>
+              <w:spacing w:line="259" w:lineRule="auto"/>
+              <w:ind w:left="115" w:firstLine="0"/>
+              <w:jc w:val="left"/>
+              <w:rPr>
+                <w:sz w:val="24"/>
+                <w:szCs w:val="24"/>
+              </w:rPr>
+            </w:pPr>
+            <w:r>
+              <w:rPr>
+                <w:sz w:val="24"/>
+                <w:szCs w:val="24"/>
+              </w:rPr>
+              <w:t>Errori non rilevati prima della consegna</w:t>
+            </w:r>
+          </w:p>
+        </w:tc>
+        <w:tc>
+          <w:tcPr>
+            <w:tcW w:w="1550" w:type="dxa"/>
+            <w:tcBorders>
+              <w:top w:val="single" w:sz="8" w:space="0" w:color="000000"/>
+              <w:left w:val="single" w:sz="8" w:space="0" w:color="000000"/>
+              <w:bottom w:val="single" w:sz="8" w:space="0" w:color="000000"/>
+              <w:right w:val="single" w:sz="8" w:space="0" w:color="000000"/>
+            </w:tcBorders>
+            <w:vAlign w:val="bottom"/>
+          </w:tcPr>
+          <w:p>
+            <w:pPr>
+              <w:spacing w:line="259" w:lineRule="auto"/>
+              <w:ind w:left="108" w:firstLine="0"/>
+              <w:jc w:val="left"/>
+              <w:rPr>
+                <w:sz w:val="24"/>
+                <w:szCs w:val="24"/>
+              </w:rPr>
+            </w:pPr>
+            <w:r>
+              <w:rPr>
+                <w:sz w:val="24"/>
+                <w:szCs w:val="24"/>
+              </w:rPr>
+              <w:t>Pianificazione</w:t>
+            </w:r>
+          </w:p>
+        </w:tc>
+        <w:tc>
+          <w:tcPr>
+            <w:tcW w:w="1450" w:type="dxa"/>
+            <w:tcBorders>
+              <w:top w:val="single" w:sz="8" w:space="0" w:color="000000"/>
+              <w:left w:val="single" w:sz="8" w:space="0" w:color="000000"/>
+              <w:bottom w:val="single" w:sz="8" w:space="0" w:color="000000"/>
+              <w:right w:val="single" w:sz="8" w:space="0" w:color="000000"/>
+            </w:tcBorders>
+            <w:shd w:val="clear" w:color="auto" w:fill="FF9900"/>
+            <w:vAlign w:val="bottom"/>
+          </w:tcPr>
+          <w:p>
+            <w:pPr>
+              <w:spacing w:line="259" w:lineRule="auto"/>
+              <w:ind w:left="0" w:right="42" w:firstLine="0"/>
+              <w:jc w:val="center"/>
+              <w:rPr>
+                <w:sz w:val="24"/>
+                <w:szCs w:val="24"/>
+              </w:rPr>
+            </w:pPr>
+            <w:r>
+              <w:rPr>
+                <w:sz w:val="24"/>
+                <w:szCs w:val="24"/>
+              </w:rPr>
+              <w:t>3-4</w:t>
+            </w:r>
+          </w:p>
+        </w:tc>
+        <w:tc>
+          <w:tcPr>
+            <w:tcW w:w="1610" w:type="dxa"/>
+            <w:tcBorders>
+              <w:top w:val="single" w:sz="8" w:space="0" w:color="000000"/>
+              <w:left w:val="single" w:sz="8" w:space="0" w:color="000000"/>
+              <w:bottom w:val="single" w:sz="8" w:space="0" w:color="000000"/>
+              <w:right w:val="single" w:sz="8" w:space="0" w:color="000000"/>
+            </w:tcBorders>
+            <w:shd w:val="clear" w:color="auto" w:fill="FF9900"/>
+            <w:vAlign w:val="bottom"/>
+          </w:tcPr>
+          <w:p>
+            <w:pPr>
+              <w:spacing w:line="259" w:lineRule="auto"/>
+              <w:ind w:left="0" w:right="40" w:firstLine="0"/>
+              <w:jc w:val="center"/>
+              <w:rPr>
+                <w:sz w:val="24"/>
+                <w:szCs w:val="24"/>
+              </w:rPr>
+            </w:pPr>
+            <w:r>
+              <w:rPr>
+                <w:sz w:val="24"/>
+                <w:szCs w:val="24"/>
+              </w:rPr>
+              <w:t>3-4</w:t>
+            </w:r>
+          </w:p>
+        </w:tc>
+        <w:tc>
+          <w:tcPr>
+            <w:tcW w:w="3077" w:type="dxa"/>
+            <w:tcBorders>
+              <w:top w:val="single" w:sz="8" w:space="0" w:color="000000"/>
+              <w:left w:val="single" w:sz="8" w:space="0" w:color="000000"/>
+              <w:bottom w:val="single" w:sz="8" w:space="0" w:color="000000"/>
+              <w:right w:val="single" w:sz="8" w:space="0" w:color="000000"/>
+            </w:tcBorders>
+          </w:tcPr>
+          <w:p>
+            <w:pPr>
+              <w:spacing w:line="259" w:lineRule="auto"/>
+              <w:ind w:left="7" w:right="33" w:firstLine="0"/>
+              <w:jc w:val="left"/>
+              <w:rPr>
+                <w:sz w:val="24"/>
+                <w:szCs w:val="24"/>
+              </w:rPr>
+            </w:pPr>
+            <w:r>
+              <w:rPr>
+                <w:sz w:val="24"/>
+                <w:szCs w:val="24"/>
+              </w:rPr>
+              <w:t>Identificare l’estensione dell’errore, ed inserirlo subito in un backlog apposito.</w:t>
+            </w:r>
+          </w:p>
+        </w:tc>
+      </w:tr>
     </w:tbl>
     <w:p>
       <w:pPr>
@@ -7091,6 +7449,7 @@
         <w:ind w:right="3315"/>
       </w:pPr>
       <w:r>
+        <w:lastRenderedPageBreak/>
         <w:t xml:space="preserve">2 - probabilità bassa </w:t>
       </w:r>
     </w:p>
@@ -7248,7 +7607,6 @@
         <w:spacing w:after="0" w:line="240" w:lineRule="auto"/>
       </w:pPr>
       <w:r>
-        <w:lastRenderedPageBreak/>
         <w:t xml:space="preserve">Prevenzione: uso di debugger, </w:t>
       </w:r>
       <w:proofErr w:type="spellStart"/>
@@ -7834,6 +8192,7 @@
         <w:spacing w:line="240" w:lineRule="auto"/>
       </w:pPr>
       <w:r>
+        <w:lastRenderedPageBreak/>
         <w:t xml:space="preserve">Monitoraggio: Verificare periodicamente lo stato di avanzamento del lavoro e apportare aggiornamenti al piano se necessario. </w:t>
       </w:r>
     </w:p>
@@ -7862,7 +8221,6 @@
           <w:sz w:val="24"/>
           <w:szCs w:val="24"/>
         </w:rPr>
-        <w:lastRenderedPageBreak/>
         <mc:AlternateContent>
           <mc:Choice Requires="wpg">
             <w:drawing>
@@ -8152,39 +8510,129 @@
               </wp:inline>
             </w:drawing>
           </mc:Choice>
-          <mc:Fallback xmlns:dgm="http://schemas.openxmlformats.org/drawingml/2006/diagram" xmlns:lc="http://schemas.openxmlformats.org/drawingml/2006/lockedCanvas" xmlns:c="http://schemas.openxmlformats.org/drawingml/2006/chart" xmlns:pic="http://schemas.openxmlformats.org/drawingml/2006/picture" xmlns:a="http://schemas.openxmlformats.org/drawingml/2006/main" xmlns:sl="http://schemas.openxmlformats.org/schemaLibrary/2006/main">
-            <w:drawing>
-              <wp:inline distB="0" distT="0" distL="0" distR="0">
-                <wp:extent cx="3754436" cy="3767792"/>
-                <wp:effectExtent b="0" l="0" r="0" t="0"/>
-                <wp:docPr id="2015485974" name="image6.png"/>
-                <a:graphic>
-                  <a:graphicData uri="http://schemas.openxmlformats.org/drawingml/2006/picture">
-                    <pic:pic>
-                      <pic:nvPicPr>
-                        <pic:cNvPr id="0" name="image6.png"/>
-                        <pic:cNvPicPr preferRelativeResize="0"/>
-                      </pic:nvPicPr>
-                      <pic:blipFill>
-                        <a:blip r:embed="rId30"/>
-                        <a:srcRect/>
-                        <a:stretch>
-                          <a:fillRect/>
-                        </a:stretch>
-                      </pic:blipFill>
-                      <pic:spPr>
-                        <a:xfrm>
-                          <a:off x="0" y="0"/>
-                          <a:ext cx="3754436" cy="3767792"/>
-                        </a:xfrm>
-                        <a:prstGeom prst="rect"/>
-                        <a:ln/>
-                      </pic:spPr>
-                    </pic:pic>
-                  </a:graphicData>
-                </a:graphic>
-              </wp:inline>
-            </w:drawing>
+          <mc:Fallback>
+            <w:pict>
+              <v:group w14:anchorId="656348A0" id="Group 2015485974" o:spid="_x0000_s1026" style="width:295.6pt;height:296.7pt;mso-position-horizontal-relative:char;mso-position-vertical-relative:line" coordorigin="34687,18961" coordsize="37649,38243" o:gfxdata="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">
+                <v:group id="Group 53917951" o:spid="_x0000_s1027" style="position:absolute;left:34687;top:18961;width:37649;height:38242" coordsize="37648,38242" o:gfxdata="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">
+                  <v:rect id="Rectangle 1601816377" o:spid="_x0000_s1028" style="position:absolute;width:37544;height:37677;visibility:visible;mso-wrap-style:square;v-text-anchor:middle" o:gfxdata="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" filled="f" stroked="f">
+                    <v:textbox inset="2.53958mm,2.53958mm,2.53958mm,2.53958mm">
+                      <w:txbxContent>
+                        <w:p>
+                          <w:pPr>
+                            <w:spacing w:after="0" w:line="240" w:lineRule="auto"/>
+                            <w:ind w:left="0" w:firstLine="0"/>
+                            <w:jc w:val="left"/>
+                            <w:textDirection w:val="btLr"/>
+                          </w:pPr>
+                        </w:p>
+                      </w:txbxContent>
+                    </v:textbox>
+                  </v:rect>
+                  <v:rect id="Rectangle 549704315" o:spid="_x0000_s1029" style="position:absolute;left:4667;width:421;height:2276;visibility:visible;mso-wrap-style:square;v-text-anchor:top" o:gfxdata="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" filled="f" stroked="f">
+                    <v:textbox inset="0,0,0,0">
+                      <w:txbxContent>
+                        <w:p>
+                          <w:pPr>
+                            <w:spacing w:after="160" w:line="258" w:lineRule="auto"/>
+                            <w:ind w:left="0" w:firstLine="0"/>
+                            <w:jc w:val="left"/>
+                            <w:textDirection w:val="btLr"/>
+                          </w:pPr>
+                          <w:r>
+                            <w:t xml:space="preserve"> </w:t>
+                          </w:r>
+                        </w:p>
+                      </w:txbxContent>
+                    </v:textbox>
+                  </v:rect>
+                  <v:rect id="Rectangle 1919489324" o:spid="_x0000_s1030" style="position:absolute;top:1937;width:17540;height:2870;visibility:visible;mso-wrap-style:square;v-text-anchor:top" o:gfxdata="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" filled="f" stroked="f">
+                    <v:textbox inset="0,0,0,0">
+                      <w:txbxContent>
+                        <w:p>
+                          <w:pPr>
+                            <w:spacing w:after="160" w:line="258" w:lineRule="auto"/>
+                            <w:ind w:left="0" w:firstLine="0"/>
+                            <w:jc w:val="left"/>
+                            <w:textDirection w:val="btLr"/>
+                          </w:pPr>
+                          <w:r>
+                            <w:rPr>
+                              <w:b/>
+                              <w:sz w:val="28"/>
+                            </w:rPr>
+                            <w:t>Modello dei rischi</w:t>
+                          </w:r>
+                        </w:p>
+                      </w:txbxContent>
+                    </v:textbox>
+                  </v:rect>
+                  <v:rect id="Rectangle 1509862337" o:spid="_x0000_s1031" style="position:absolute;left:13190;top:2169;width:458;height:2475;visibility:visible;mso-wrap-style:square;v-text-anchor:top" o:gfxdata="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" filled="f" stroked="f">
+                    <v:textbox inset="0,0,0,0">
+                      <w:txbxContent>
+                        <w:p>
+                          <w:pPr>
+                            <w:spacing w:after="160" w:line="258" w:lineRule="auto"/>
+                            <w:ind w:left="0" w:firstLine="0"/>
+                            <w:jc w:val="left"/>
+                            <w:textDirection w:val="btLr"/>
+                          </w:pPr>
+                          <w:r>
+                            <w:rPr>
+                              <w:b/>
+                              <w:sz w:val="24"/>
+                            </w:rPr>
+                            <w:t xml:space="preserve"> </w:t>
+                          </w:r>
+                        </w:p>
+                      </w:txbxContent>
+                    </v:textbox>
+                  </v:rect>
+                  <v:rect id="Rectangle 1898229583" o:spid="_x0000_s1032" style="position:absolute;left:37227;top:35966;width:421;height:2276;visibility:visible;mso-wrap-style:square;v-text-anchor:top" o:gfxdata="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" filled="f" stroked="f">
+                    <v:textbox inset="0,0,0,0">
+                      <w:txbxContent>
+                        <w:p>
+                          <w:pPr>
+                            <w:spacing w:after="160" w:line="258" w:lineRule="auto"/>
+                            <w:ind w:left="0" w:firstLine="0"/>
+                            <w:jc w:val="left"/>
+                            <w:textDirection w:val="btLr"/>
+                          </w:pPr>
+                          <w:r>
+                            <w:t xml:space="preserve"> </w:t>
+                          </w:r>
+                        </w:p>
+                      </w:txbxContent>
+                    </v:textbox>
+                  </v:rect>
+                  <v:shape id="Freeform 296694427" o:spid="_x0000_s1033" style="position:absolute;left:278;top:37453;width:36941;height:92;visibility:visible;mso-wrap-style:square;v-text-anchor:middle" coordsize="3694176,9144" o:gfxdata="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" path="m,l3694176,r,9144l,9144,,e" fillcolor="black" stroked="f">
+                    <v:path arrowok="t" o:extrusionok="f"/>
+                  </v:shape>
+                  <v:shapetype id="_x0000_t75" coordsize="21600,21600" o:spt="75" o:preferrelative="t" path="m@4@5l@4@11@9@11@9@5xe" filled="f" stroked="f">
+                    <v:stroke joinstyle="miter"/>
+                    <v:formulas>
+                      <v:f eqn="if lineDrawn pixelLineWidth 0"/>
+                      <v:f eqn="sum @0 1 0"/>
+                      <v:f eqn="sum 0 0 @1"/>
+                      <v:f eqn="prod @2 1 2"/>
+                      <v:f eqn="prod @3 21600 pixelWidth"/>
+                      <v:f eqn="prod @3 21600 pixelHeight"/>
+                      <v:f eqn="sum @0 0 1"/>
+                      <v:f eqn="prod @6 1 2"/>
+                      <v:f eqn="prod @7 21600 pixelWidth"/>
+                      <v:f eqn="sum @8 21600 0"/>
+                      <v:f eqn="prod @7 21600 pixelHeight"/>
+                      <v:f eqn="sum @10 21600 0"/>
+                    </v:formulas>
+                    <v:path o:extrusionok="f" gradientshapeok="t" o:connecttype="rect"/>
+                    <o:lock v:ext="edit" aspectratio="t"/>
+                  </v:shapetype>
+                  <v:shape id="Shape 50" o:spid="_x0000_s1034" type="#_x0000_t75" style="position:absolute;left:293;top:4261;width:36957;height:33051;visibility:visible;mso-wrap-style:square" o:preferrelative="f" o:gfxdata="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">
+                    <v:imagedata r:id="rId30" o:title=""/>
+                  </v:shape>
+                </v:group>
+                <w10:anchorlock/>
+              </v:group>
+            </w:pict>
           </mc:Fallback>
         </mc:AlternateContent>
       </w:r>
@@ -8198,7 +8646,7 @@
     </w:p>
     <w:p>
       <w:pPr>
-        <w:pStyle w:val="Heading2"/>
+        <w:pStyle w:val="Titolo2"/>
         <w:numPr>
           <w:ilvl w:val="1"/>
           <w:numId w:val="22"/>
@@ -8254,7 +8702,7 @@
     </w:p>
     <w:p>
       <w:pPr>
-        <w:pStyle w:val="Heading2"/>
+        <w:pStyle w:val="Titolo2"/>
         <w:numPr>
           <w:ilvl w:val="1"/>
           <w:numId w:val="22"/>
@@ -8295,6 +8743,7 @@
         <w:ind w:left="25" w:right="37" w:firstLine="720"/>
       </w:pPr>
       <w:r>
+        <w:lastRenderedPageBreak/>
         <w:t xml:space="preserve">Per il coordinamento dei lavori, l'idea iniziale è di usare gli </w:t>
       </w:r>
       <w:r>
@@ -8335,7 +8784,7 @@
     </w:p>
     <w:p>
       <w:pPr>
-        <w:pStyle w:val="Heading1"/>
+        <w:pStyle w:val="Titolo1"/>
         <w:numPr>
           <w:ilvl w:val="0"/>
           <w:numId w:val="22"/>
@@ -8350,7 +8799,7 @@
     </w:p>
     <w:p>
       <w:pPr>
-        <w:pStyle w:val="Heading2"/>
+        <w:pStyle w:val="Titolo2"/>
         <w:numPr>
           <w:ilvl w:val="1"/>
           <w:numId w:val="22"/>
@@ -8366,7 +8815,7 @@
     </w:p>
     <w:p>
       <w:pPr>
-        <w:pStyle w:val="Heading4"/>
+        <w:pStyle w:val="Titolo4"/>
         <w:spacing w:after="149"/>
         <w:ind w:left="10" w:firstLine="720"/>
       </w:pPr>
@@ -8393,7 +8842,7 @@
     </w:p>
     <w:p>
       <w:pPr>
-        <w:pStyle w:val="Heading4"/>
+        <w:pStyle w:val="Titolo4"/>
         <w:spacing w:after="285"/>
         <w:ind w:left="10" w:firstLine="720"/>
       </w:pPr>
@@ -8416,7 +8865,7 @@
     </w:p>
     <w:p>
       <w:pPr>
-        <w:pStyle w:val="Heading4"/>
+        <w:pStyle w:val="Titolo4"/>
         <w:ind w:left="10" w:firstLine="720"/>
       </w:pPr>
       <w:r>
@@ -8439,7 +8888,7 @@
     <w:p/>
     <w:p>
       <w:pPr>
-        <w:pStyle w:val="Heading2"/>
+        <w:pStyle w:val="Titolo2"/>
         <w:numPr>
           <w:ilvl w:val="1"/>
           <w:numId w:val="22"/>
@@ -8548,7 +8997,7 @@
     </w:p>
     <w:p>
       <w:pPr>
-        <w:pStyle w:val="Heading2"/>
+        <w:pStyle w:val="Titolo2"/>
         <w:numPr>
           <w:ilvl w:val="1"/>
           <w:numId w:val="22"/>
@@ -8559,6 +9008,7 @@
       <w:bookmarkStart w:id="18" w:name="_heading=h.2jxsxqh" w:colFirst="0" w:colLast="0"/>
       <w:bookmarkEnd w:id="18"/>
       <w:r>
+        <w:lastRenderedPageBreak/>
         <w:t>FUNZIONALITÀ DI SUPPORTO AL PROGETTO</w:t>
       </w:r>
     </w:p>
@@ -8576,7 +9026,6 @@
         <w:ind w:left="10" w:firstLine="720"/>
       </w:pPr>
       <w:r>
-        <w:lastRenderedPageBreak/>
         <w:t>In particolare, si desidera:</w:t>
       </w:r>
     </w:p>
@@ -8844,7 +9293,7 @@
     </w:p>
     <w:p>
       <w:pPr>
-        <w:pStyle w:val="Heading1"/>
+        <w:pStyle w:val="Titolo1"/>
         <w:numPr>
           <w:ilvl w:val="0"/>
           <w:numId w:val="22"/>
@@ -8861,7 +9310,7 @@
     </w:p>
     <w:p>
       <w:pPr>
-        <w:pStyle w:val="Heading2"/>
+        <w:pStyle w:val="Titolo2"/>
         <w:numPr>
           <w:ilvl w:val="1"/>
           <w:numId w:val="22"/>
@@ -9236,7 +9685,7 @@
     </w:p>
     <w:p>
       <w:pPr>
-        <w:pStyle w:val="Heading2"/>
+        <w:pStyle w:val="Titolo2"/>
         <w:numPr>
           <w:ilvl w:val="1"/>
           <w:numId w:val="22"/>
@@ -9318,7 +9767,7 @@
     </w:p>
     <w:p>
       <w:pPr>
-        <w:pStyle w:val="Heading4"/>
+        <w:pStyle w:val="Titolo4"/>
         <w:spacing w:after="3"/>
         <w:ind w:left="0" w:firstLine="0"/>
         <w:rPr>
@@ -11183,46 +11632,932 @@
               </wp:inline>
             </w:drawing>
           </mc:Choice>
-          <mc:Fallback xmlns:dgm="http://schemas.openxmlformats.org/drawingml/2006/diagram" xmlns:lc="http://schemas.openxmlformats.org/drawingml/2006/lockedCanvas" xmlns:c="http://schemas.openxmlformats.org/drawingml/2006/chart" xmlns:pic="http://schemas.openxmlformats.org/drawingml/2006/picture" xmlns:a="http://schemas.openxmlformats.org/drawingml/2006/main" xmlns:sl="http://schemas.openxmlformats.org/schemaLibrary/2006/main">
-            <w:drawing>
-              <wp:inline distB="0" distT="0" distL="0" distR="0">
-                <wp:extent cx="5486400" cy="1355835"/>
-                <wp:effectExtent b="0" l="0" r="0" t="0"/>
-                <wp:docPr id="2015485973" name="image5.png"/>
-                <a:graphic>
-                  <a:graphicData uri="http://schemas.openxmlformats.org/drawingml/2006/picture">
-                    <pic:pic>
-                      <pic:nvPicPr>
-                        <pic:cNvPr id="0" name="image5.png"/>
-                        <pic:cNvPicPr preferRelativeResize="0"/>
-                      </pic:nvPicPr>
-                      <pic:blipFill>
-                        <a:blip r:embed="rId33"/>
-                        <a:srcRect/>
-                        <a:stretch>
-                          <a:fillRect/>
-                        </a:stretch>
-                      </pic:blipFill>
-                      <pic:spPr>
-                        <a:xfrm>
-                          <a:off x="0" y="0"/>
-                          <a:ext cx="5486400" cy="1355835"/>
-                        </a:xfrm>
-                        <a:prstGeom prst="rect"/>
-                        <a:ln/>
-                      </pic:spPr>
-                    </pic:pic>
-                  </a:graphicData>
-                </a:graphic>
-              </wp:inline>
-            </w:drawing>
+          <mc:Fallback>
+            <w:pict>
+              <v:group w14:anchorId="107B47D3" id="Group 2015485973" o:spid="_x0000_s1035" style="width:6in;height:106.75pt;mso-position-horizontal-relative:char;mso-position-vertical-relative:line" coordsize="54920,13558" o:gfxdata="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">
+                <v:group id="Group 1322127565" o:spid="_x0000_s1036" style="position:absolute;width:54864;height:13558" coordsize="54864,13558" o:gfxdata="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">
+                  <v:rect id="Rectangle 1712003157" o:spid="_x0000_s1037" style="position:absolute;width:54864;height:13558;visibility:visible;mso-wrap-style:square;v-text-anchor:middle" o:gfxdata="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" filled="f" stroked="f">
+                    <v:textbox inset="2.53958mm,2.53958mm,2.53958mm,2.53958mm">
+                      <w:txbxContent>
+                        <w:p>
+                          <w:pPr>
+                            <w:spacing w:after="0" w:line="240" w:lineRule="auto"/>
+                            <w:ind w:left="0" w:firstLine="0"/>
+                            <w:jc w:val="left"/>
+                            <w:textDirection w:val="btLr"/>
+                          </w:pPr>
+                        </w:p>
+                      </w:txbxContent>
+                    </v:textbox>
+                  </v:rect>
+                  <v:roundrect id="Rounded Rectangle 285672576" o:spid="_x0000_s1038" style="position:absolute;left:7;top:3728;width:5058;height:2926;visibility:visible;mso-wrap-style:square;v-text-anchor:middle" arcsize="6554f" o:gfxdata="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" fillcolor="#4372c3" strokecolor="white [3201]" strokeweight="1pt">
+                    <v:stroke startarrowwidth="narrow" startarrowlength="short" endarrowwidth="narrow" endarrowlength="short" joinstyle="miter"/>
+                    <v:textbox inset="2.53958mm,2.53958mm,2.53958mm,2.53958mm">
+                      <w:txbxContent>
+                        <w:p>
+                          <w:pPr>
+                            <w:spacing w:after="0" w:line="240" w:lineRule="auto"/>
+                            <w:ind w:left="0" w:firstLine="0"/>
+                            <w:jc w:val="left"/>
+                            <w:textDirection w:val="btLr"/>
+                          </w:pPr>
+                        </w:p>
+                      </w:txbxContent>
+                    </v:textbox>
+                  </v:roundrect>
+                  <v:shapetype id="_x0000_t202" coordsize="21600,21600" o:spt="202" path="m,l,21600r21600,l21600,xe">
+                    <v:stroke joinstyle="miter"/>
+                    <v:path gradientshapeok="t" o:connecttype="rect"/>
+                  </v:shapetype>
+                  <v:shape id="Text Box 1382931285" o:spid="_x0000_s1039" type="#_x0000_t202" style="position:absolute;left:7;top:3728;width:5058;height:1950;visibility:visible;mso-wrap-style:square;v-text-anchor:top" o:gfxdata="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" filled="f" stroked="f">
+                    <v:textbox inset=".9875mm,.9875mm,.9875mm,1.5pt">
+                      <w:txbxContent>
+                        <w:p>
+                          <w:pPr>
+                            <w:spacing w:after="0" w:line="215" w:lineRule="auto"/>
+                            <w:ind w:left="0" w:firstLine="0"/>
+                            <w:jc w:val="left"/>
+                            <w:textDirection w:val="btLr"/>
+                          </w:pPr>
+                          <w:r>
+                            <w:rPr>
+                              <w:sz w:val="10"/>
+                            </w:rPr>
+                            <w:t>Proposta iniziale</w:t>
+                          </w:r>
+                        </w:p>
+                      </w:txbxContent>
+                    </v:textbox>
+                  </v:shape>
+                  <v:roundrect id="Rounded Rectangle 508183796" o:spid="_x0000_s1040" style="position:absolute;left:1043;top:5678;width:5058;height:4152;visibility:visible;mso-wrap-style:square;v-text-anchor:middle" arcsize="6554f" o:gfxdata="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" fillcolor="white [3201]" strokecolor="#4372c3" strokeweight="1pt">
+                    <v:fill opacity="58853f"/>
+                    <v:stroke startarrowwidth="narrow" startarrowlength="short" endarrowwidth="narrow" endarrowlength="short" joinstyle="miter"/>
+                    <v:textbox inset="2.53958mm,2.53958mm,2.53958mm,2.53958mm">
+                      <w:txbxContent>
+                        <w:p>
+                          <w:pPr>
+                            <w:spacing w:after="0" w:line="240" w:lineRule="auto"/>
+                            <w:ind w:left="0" w:firstLine="0"/>
+                            <w:jc w:val="left"/>
+                            <w:textDirection w:val="btLr"/>
+                          </w:pPr>
+                        </w:p>
+                      </w:txbxContent>
+                    </v:textbox>
+                  </v:roundrect>
+                  <v:shape id="Text Box 1808649034" o:spid="_x0000_s1041" type="#_x0000_t202" style="position:absolute;left:1164;top:5800;width:4816;height:3908;visibility:visible;mso-wrap-style:square;v-text-anchor:top" o:gfxdata="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" filled="f" stroked="f">
+                    <v:textbox inset=".9875mm,.9875mm,.9875mm,.9875mm">
+                      <w:txbxContent>
+                        <w:p>
+                          <w:pPr>
+                            <w:spacing w:after="0" w:line="215" w:lineRule="auto"/>
+                            <w:ind w:left="90" w:firstLine="50"/>
+                            <w:jc w:val="left"/>
+                            <w:textDirection w:val="btLr"/>
+                          </w:pPr>
+                          <w:r>
+                            <w:rPr>
+                              <w:sz w:val="10"/>
+                            </w:rPr>
+                            <w:t>inizio 26/09</w:t>
+                          </w:r>
+                        </w:p>
+                        <w:p>
+                          <w:pPr>
+                            <w:spacing w:before="15" w:after="0" w:line="215" w:lineRule="auto"/>
+                            <w:ind w:left="90" w:firstLine="50"/>
+                            <w:jc w:val="left"/>
+                            <w:textDirection w:val="btLr"/>
+                          </w:pPr>
+                          <w:r>
+                            <w:rPr>
+                              <w:sz w:val="10"/>
+                            </w:rPr>
+                            <w:t>fine 03/10</w:t>
+                          </w:r>
+                        </w:p>
+                        <w:p>
+                          <w:pPr>
+                            <w:spacing w:before="15" w:after="0" w:line="215" w:lineRule="auto"/>
+                            <w:ind w:left="90" w:firstLine="50"/>
+                            <w:jc w:val="left"/>
+                            <w:textDirection w:val="btLr"/>
+                          </w:pPr>
+                          <w:r>
+                            <w:rPr>
+                              <w:sz w:val="10"/>
+                            </w:rPr>
+                            <w:t>durata 7 gg</w:t>
+                          </w:r>
+                        </w:p>
+                      </w:txbxContent>
+                    </v:textbox>
+                  </v:shape>
+                  <v:shapetype id="_x0000_t13" coordsize="21600,21600" o:spt="13" adj="16200,5400" path="m@0,l@0@1,0@1,0@2@0@2@0,21600,21600,10800xe">
+                    <v:stroke joinstyle="miter"/>
+                    <v:formulas>
+                      <v:f eqn="val #0"/>
+                      <v:f eqn="val #1"/>
+                      <v:f eqn="sum height 0 #1"/>
+                      <v:f eqn="sum 10800 0 #1"/>
+                      <v:f eqn="sum width 0 #0"/>
+                      <v:f eqn="prod @4 @3 10800"/>
+                      <v:f eqn="sum width 0 @5"/>
+                    </v:formulas>
+                    <v:path o:connecttype="custom" o:connectlocs="@0,0;0,10800;@0,21600;21600,10800" o:connectangles="270,180,90,0" textboxrect="0,@1,@6,@2"/>
+                    <v:handles>
+                      <v:h position="#0,#1" xrange="0,21600" yrange="0,10800"/>
+                    </v:handles>
+                  </v:shapetype>
+                  <v:shape id="Right Arrow 1652118988" o:spid="_x0000_s1042" type="#_x0000_t13" style="position:absolute;left:5832;top:4073;width:1626;height:1260;visibility:visible;mso-wrap-style:square;v-text-anchor:middle" o:gfxdata="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" adj="13233,4320" fillcolor="#abbade" stroked="f">
+                    <v:textbox inset="2.53958mm,2.53958mm,2.53958mm,2.53958mm">
+                      <w:txbxContent>
+                        <w:p>
+                          <w:pPr>
+                            <w:spacing w:after="0" w:line="240" w:lineRule="auto"/>
+                            <w:ind w:left="0" w:firstLine="0"/>
+                            <w:jc w:val="left"/>
+                            <w:textDirection w:val="btLr"/>
+                          </w:pPr>
+                        </w:p>
+                      </w:txbxContent>
+                    </v:textbox>
+                  </v:shape>
+                  <v:shape id="Text Box 2130236294" o:spid="_x0000_s1043" type="#_x0000_t202" style="position:absolute;left:5832;top:4325;width:1248;height:756;visibility:visible;mso-wrap-style:square;v-text-anchor:middle" o:gfxdata="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" filled="f" stroked="f">
+                    <v:textbox inset="0,0,0,0">
+                      <w:txbxContent>
+                        <w:p>
+                          <w:pPr>
+                            <w:spacing w:after="0" w:line="215" w:lineRule="auto"/>
+                            <w:ind w:left="0" w:firstLine="0"/>
+                            <w:jc w:val="center"/>
+                            <w:textDirection w:val="btLr"/>
+                          </w:pPr>
+                        </w:p>
+                      </w:txbxContent>
+                    </v:textbox>
+                  </v:shape>
+                  <v:roundrect id="Rounded Rectangle 180074098" o:spid="_x0000_s1044" style="position:absolute;left:8133;top:3728;width:5058;height:2926;visibility:visible;mso-wrap-style:square;v-text-anchor:middle" arcsize="6554f" o:gfxdata="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" fillcolor="#4372c3" strokecolor="white [3201]" strokeweight="1pt">
+                    <v:stroke startarrowwidth="narrow" startarrowlength="short" endarrowwidth="narrow" endarrowlength="short" joinstyle="miter"/>
+                    <v:textbox inset="2.53958mm,2.53958mm,2.53958mm,2.53958mm">
+                      <w:txbxContent>
+                        <w:p>
+                          <w:pPr>
+                            <w:spacing w:after="0" w:line="240" w:lineRule="auto"/>
+                            <w:ind w:left="0" w:firstLine="0"/>
+                            <w:jc w:val="left"/>
+                            <w:textDirection w:val="btLr"/>
+                          </w:pPr>
+                        </w:p>
+                      </w:txbxContent>
+                    </v:textbox>
+                  </v:roundrect>
+                  <v:shape id="Text Box 1540934416" o:spid="_x0000_s1045" type="#_x0000_t202" style="position:absolute;left:8133;top:3728;width:5058;height:1950;visibility:visible;mso-wrap-style:square;v-text-anchor:top" o:gfxdata="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" filled="f" stroked="f">
+                    <v:textbox inset=".9875mm,.9875mm,.9875mm,1.5pt">
+                      <w:txbxContent>
+                        <w:p>
+                          <w:pPr>
+                            <w:spacing w:after="0" w:line="215" w:lineRule="auto"/>
+                            <w:ind w:left="0" w:firstLine="0"/>
+                            <w:jc w:val="left"/>
+                            <w:textDirection w:val="btLr"/>
+                          </w:pPr>
+                          <w:r>
+                            <w:rPr>
+                              <w:sz w:val="10"/>
+                            </w:rPr>
+                            <w:t>Piano di progetto</w:t>
+                          </w:r>
+                        </w:p>
+                      </w:txbxContent>
+                    </v:textbox>
+                  </v:shape>
+                  <v:roundrect id="Rounded Rectangle 672315931" o:spid="_x0000_s1046" style="position:absolute;left:9169;top:5678;width:5058;height:4152;visibility:visible;mso-wrap-style:square;v-text-anchor:middle" arcsize="6554f" o:gfxdata="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" fillcolor="white [3201]" strokecolor="#4372c3" strokeweight="1pt">
+                    <v:fill opacity="58853f"/>
+                    <v:stroke startarrowwidth="narrow" startarrowlength="short" endarrowwidth="narrow" endarrowlength="short" joinstyle="miter"/>
+                    <v:textbox inset="2.53958mm,2.53958mm,2.53958mm,2.53958mm">
+                      <w:txbxContent>
+                        <w:p>
+                          <w:pPr>
+                            <w:spacing w:after="0" w:line="240" w:lineRule="auto"/>
+                            <w:ind w:left="0" w:firstLine="0"/>
+                            <w:jc w:val="left"/>
+                            <w:textDirection w:val="btLr"/>
+                          </w:pPr>
+                        </w:p>
+                      </w:txbxContent>
+                    </v:textbox>
+                  </v:roundrect>
+                  <v:shape id="Text Box 265874960" o:spid="_x0000_s1047" type="#_x0000_t202" style="position:absolute;left:9290;top:5800;width:4816;height:3908;visibility:visible;mso-wrap-style:square;v-text-anchor:top" o:gfxdata="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" filled="f" stroked="f">
+                    <v:textbox inset=".9875mm,.9875mm,.9875mm,.9875mm">
+                      <w:txbxContent>
+                        <w:p>
+                          <w:pPr>
+                            <w:spacing w:after="0" w:line="215" w:lineRule="auto"/>
+                            <w:ind w:left="90" w:firstLine="50"/>
+                            <w:jc w:val="left"/>
+                            <w:textDirection w:val="btLr"/>
+                          </w:pPr>
+                          <w:r>
+                            <w:rPr>
+                              <w:sz w:val="10"/>
+                            </w:rPr>
+                            <w:t>inizio 03/10</w:t>
+                          </w:r>
+                        </w:p>
+                        <w:p>
+                          <w:pPr>
+                            <w:spacing w:before="15" w:after="0" w:line="215" w:lineRule="auto"/>
+                            <w:ind w:left="90" w:firstLine="50"/>
+                            <w:jc w:val="left"/>
+                            <w:textDirection w:val="btLr"/>
+                          </w:pPr>
+                          <w:r>
+                            <w:rPr>
+                              <w:sz w:val="10"/>
+                            </w:rPr>
+                            <w:t>fine 17/10</w:t>
+                          </w:r>
+                        </w:p>
+                        <w:p>
+                          <w:pPr>
+                            <w:spacing w:before="15" w:after="0" w:line="215" w:lineRule="auto"/>
+                            <w:ind w:left="90" w:firstLine="50"/>
+                            <w:jc w:val="left"/>
+                            <w:textDirection w:val="btLr"/>
+                          </w:pPr>
+                          <w:r>
+                            <w:rPr>
+                              <w:sz w:val="10"/>
+                            </w:rPr>
+                            <w:t>durata 14 gg</w:t>
+                          </w:r>
+                        </w:p>
+                        <w:p>
+                          <w:pPr>
+                            <w:spacing w:before="15" w:after="0" w:line="215" w:lineRule="auto"/>
+                            <w:ind w:left="180" w:firstLine="140"/>
+                            <w:jc w:val="left"/>
+                            <w:textDirection w:val="btLr"/>
+                          </w:pPr>
+                        </w:p>
+                      </w:txbxContent>
+                    </v:textbox>
+                  </v:shape>
+                  <v:shape id="Right Arrow 305489993" o:spid="_x0000_s1048" type="#_x0000_t13" style="position:absolute;left:13958;top:4073;width:1626;height:1260;visibility:visible;mso-wrap-style:square;v-text-anchor:middle" o:gfxdata="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" adj="13233,4320" fillcolor="#abbade" stroked="f">
+                    <v:textbox inset="2.53958mm,2.53958mm,2.53958mm,2.53958mm">
+                      <w:txbxContent>
+                        <w:p>
+                          <w:pPr>
+                            <w:spacing w:after="0" w:line="240" w:lineRule="auto"/>
+                            <w:ind w:left="0" w:firstLine="0"/>
+                            <w:jc w:val="left"/>
+                            <w:textDirection w:val="btLr"/>
+                          </w:pPr>
+                        </w:p>
+                      </w:txbxContent>
+                    </v:textbox>
+                  </v:shape>
+                  <v:shape id="Text Box 2119512898" o:spid="_x0000_s1049" type="#_x0000_t202" style="position:absolute;left:13958;top:4325;width:1248;height:756;visibility:visible;mso-wrap-style:square;v-text-anchor:middle" o:gfxdata="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" filled="f" stroked="f">
+                    <v:textbox inset="0,0,0,0">
+                      <w:txbxContent>
+                        <w:p>
+                          <w:pPr>
+                            <w:spacing w:after="0" w:line="215" w:lineRule="auto"/>
+                            <w:ind w:left="0" w:firstLine="0"/>
+                            <w:jc w:val="center"/>
+                            <w:textDirection w:val="btLr"/>
+                          </w:pPr>
+                        </w:p>
+                      </w:txbxContent>
+                    </v:textbox>
+                  </v:shape>
+                  <v:roundrect id="Rounded Rectangle 164933008" o:spid="_x0000_s1050" style="position:absolute;left:16258;top:3728;width:5059;height:2926;visibility:visible;mso-wrap-style:square;v-text-anchor:middle" arcsize="6554f" o:gfxdata="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" fillcolor="#4372c3" strokecolor="white [3201]" strokeweight="1pt">
+                    <v:stroke startarrowwidth="narrow" startarrowlength="short" endarrowwidth="narrow" endarrowlength="short" joinstyle="miter"/>
+                    <v:textbox inset="2.53958mm,2.53958mm,2.53958mm,2.53958mm">
+                      <w:txbxContent>
+                        <w:p>
+                          <w:pPr>
+                            <w:spacing w:after="0" w:line="240" w:lineRule="auto"/>
+                            <w:ind w:left="0" w:firstLine="0"/>
+                            <w:jc w:val="left"/>
+                            <w:textDirection w:val="btLr"/>
+                          </w:pPr>
+                        </w:p>
+                      </w:txbxContent>
+                    </v:textbox>
+                  </v:roundrect>
+                  <v:shape id="Text Box 940864559" o:spid="_x0000_s1051" type="#_x0000_t202" style="position:absolute;left:16258;top:3728;width:5059;height:1950;visibility:visible;mso-wrap-style:square;v-text-anchor:top" o:gfxdata="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" filled="f" stroked="f">
+                    <v:textbox inset=".9875mm,.9875mm,.9875mm,1.5pt">
+                      <w:txbxContent>
+                        <w:p>
+                          <w:pPr>
+                            <w:spacing w:after="0" w:line="215" w:lineRule="auto"/>
+                            <w:ind w:left="0" w:firstLine="0"/>
+                            <w:jc w:val="left"/>
+                            <w:textDirection w:val="btLr"/>
+                          </w:pPr>
+                          <w:r>
+                            <w:rPr>
+                              <w:sz w:val="10"/>
+                            </w:rPr>
+                            <w:t>Documento dei requisiti</w:t>
+                          </w:r>
+                        </w:p>
+                      </w:txbxContent>
+                    </v:textbox>
+                  </v:shape>
+                  <v:roundrect id="Rounded Rectangle 811041422" o:spid="_x0000_s1052" style="position:absolute;left:17294;top:5678;width:5059;height:4152;visibility:visible;mso-wrap-style:square;v-text-anchor:middle" arcsize="6554f" o:gfxdata="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" fillcolor="white [3201]" strokecolor="#4372c3" strokeweight="1pt">
+                    <v:fill opacity="58853f"/>
+                    <v:stroke startarrowwidth="narrow" startarrowlength="short" endarrowwidth="narrow" endarrowlength="short" joinstyle="miter"/>
+                    <v:textbox inset="2.53958mm,2.53958mm,2.53958mm,2.53958mm">
+                      <w:txbxContent>
+                        <w:p>
+                          <w:pPr>
+                            <w:spacing w:after="0" w:line="240" w:lineRule="auto"/>
+                            <w:ind w:left="0" w:firstLine="0"/>
+                            <w:jc w:val="left"/>
+                            <w:textDirection w:val="btLr"/>
+                          </w:pPr>
+                        </w:p>
+                      </w:txbxContent>
+                    </v:textbox>
+                  </v:roundrect>
+                  <v:shape id="Text Box 2004142234" o:spid="_x0000_s1053" type="#_x0000_t202" style="position:absolute;left:17416;top:5800;width:4815;height:3908;visibility:visible;mso-wrap-style:square;v-text-anchor:top" o:gfxdata="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" filled="f" stroked="f">
+                    <v:textbox inset=".9875mm,.9875mm,.9875mm,.9875mm">
+                      <w:txbxContent>
+                        <w:p>
+                          <w:pPr>
+                            <w:spacing w:after="0" w:line="215" w:lineRule="auto"/>
+                            <w:ind w:left="90" w:firstLine="50"/>
+                            <w:jc w:val="left"/>
+                            <w:textDirection w:val="btLr"/>
+                          </w:pPr>
+                          <w:r>
+                            <w:rPr>
+                              <w:sz w:val="10"/>
+                            </w:rPr>
+                            <w:t>inizio 17/10</w:t>
+                          </w:r>
+                        </w:p>
+                        <w:p>
+                          <w:pPr>
+                            <w:spacing w:before="15" w:after="0" w:line="215" w:lineRule="auto"/>
+                            <w:ind w:left="90" w:firstLine="50"/>
+                            <w:jc w:val="left"/>
+                            <w:textDirection w:val="btLr"/>
+                          </w:pPr>
+                          <w:r>
+                            <w:rPr>
+                              <w:sz w:val="10"/>
+                            </w:rPr>
+                            <w:t>fine 31/10</w:t>
+                          </w:r>
+                        </w:p>
+                        <w:p>
+                          <w:pPr>
+                            <w:spacing w:before="15" w:after="0" w:line="215" w:lineRule="auto"/>
+                            <w:ind w:left="90" w:firstLine="50"/>
+                            <w:jc w:val="left"/>
+                            <w:textDirection w:val="btLr"/>
+                          </w:pPr>
+                          <w:r>
+                            <w:rPr>
+                              <w:sz w:val="10"/>
+                            </w:rPr>
+                            <w:t>durata 14 gg</w:t>
+                          </w:r>
+                        </w:p>
+                        <w:p>
+                          <w:pPr>
+                            <w:spacing w:before="15" w:after="0" w:line="215" w:lineRule="auto"/>
+                            <w:ind w:left="180" w:firstLine="140"/>
+                            <w:jc w:val="left"/>
+                            <w:textDirection w:val="btLr"/>
+                          </w:pPr>
+                        </w:p>
+                      </w:txbxContent>
+                    </v:textbox>
+                  </v:shape>
+                  <v:shape id="Right Arrow 2110132810" o:spid="_x0000_s1054" type="#_x0000_t13" style="position:absolute;left:22084;top:4073;width:1625;height:1260;visibility:visible;mso-wrap-style:square;v-text-anchor:middle" o:gfxdata="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" adj="13233,4320" fillcolor="#abbade" stroked="f">
+                    <v:textbox inset="2.53958mm,2.53958mm,2.53958mm,2.53958mm">
+                      <w:txbxContent>
+                        <w:p>
+                          <w:pPr>
+                            <w:spacing w:after="0" w:line="240" w:lineRule="auto"/>
+                            <w:ind w:left="0" w:firstLine="0"/>
+                            <w:jc w:val="left"/>
+                            <w:textDirection w:val="btLr"/>
+                          </w:pPr>
+                        </w:p>
+                      </w:txbxContent>
+                    </v:textbox>
+                  </v:shape>
+                  <v:shape id="Text Box 1100419843" o:spid="_x0000_s1055" type="#_x0000_t202" style="position:absolute;left:22084;top:4325;width:1248;height:756;visibility:visible;mso-wrap-style:square;v-text-anchor:middle" o:gfxdata="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" filled="f" stroked="f">
+                    <v:textbox inset="0,0,0,0">
+                      <w:txbxContent>
+                        <w:p>
+                          <w:pPr>
+                            <w:spacing w:after="0" w:line="215" w:lineRule="auto"/>
+                            <w:ind w:left="0" w:firstLine="0"/>
+                            <w:jc w:val="center"/>
+                            <w:textDirection w:val="btLr"/>
+                          </w:pPr>
+                        </w:p>
+                      </w:txbxContent>
+                    </v:textbox>
+                  </v:shape>
+                  <v:roundrect id="Rounded Rectangle 1140484449" o:spid="_x0000_s1056" style="position:absolute;left:24384;top:3728;width:5059;height:2926;visibility:visible;mso-wrap-style:square;v-text-anchor:middle" arcsize="6554f" o:gfxdata="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" fillcolor="#4372c3" strokecolor="white [3201]" strokeweight="1pt">
+                    <v:stroke startarrowwidth="narrow" startarrowlength="short" endarrowwidth="narrow" endarrowlength="short" joinstyle="miter"/>
+                    <v:textbox inset="2.53958mm,2.53958mm,2.53958mm,2.53958mm">
+                      <w:txbxContent>
+                        <w:p>
+                          <w:pPr>
+                            <w:spacing w:after="0" w:line="240" w:lineRule="auto"/>
+                            <w:ind w:left="0" w:firstLine="0"/>
+                            <w:jc w:val="left"/>
+                            <w:textDirection w:val="btLr"/>
+                          </w:pPr>
+                        </w:p>
+                      </w:txbxContent>
+                    </v:textbox>
+                  </v:roundrect>
+                  <v:shape id="Text Box 555632839" o:spid="_x0000_s1057" type="#_x0000_t202" style="position:absolute;left:24384;top:3728;width:5059;height:1950;visibility:visible;mso-wrap-style:square;v-text-anchor:top" o:gfxdata="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" filled="f" stroked="f">
+                    <v:textbox inset=".9875mm,.9875mm,.9875mm,1.5pt">
+                      <w:txbxContent>
+                        <w:p>
+                          <w:pPr>
+                            <w:spacing w:after="0" w:line="215" w:lineRule="auto"/>
+                            <w:ind w:left="0" w:firstLine="0"/>
+                            <w:jc w:val="left"/>
+                            <w:textDirection w:val="btLr"/>
+                          </w:pPr>
+                          <w:r>
+                            <w:rPr>
+                              <w:sz w:val="10"/>
+                            </w:rPr>
+                            <w:t>Piano di testing</w:t>
+                          </w:r>
+                        </w:p>
+                      </w:txbxContent>
+                    </v:textbox>
+                  </v:shape>
+                  <v:roundrect id="Rounded Rectangle 790372965" o:spid="_x0000_s1058" style="position:absolute;left:25420;top:5678;width:5059;height:4152;visibility:visible;mso-wrap-style:square;v-text-anchor:middle" arcsize="6554f" o:gfxdata="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" fillcolor="white [3201]" strokecolor="#4372c3" strokeweight="1pt">
+                    <v:fill opacity="58853f"/>
+                    <v:stroke startarrowwidth="narrow" startarrowlength="short" endarrowwidth="narrow" endarrowlength="short" joinstyle="miter"/>
+                    <v:textbox inset="2.53958mm,2.53958mm,2.53958mm,2.53958mm">
+                      <w:txbxContent>
+                        <w:p>
+                          <w:pPr>
+                            <w:spacing w:after="0" w:line="240" w:lineRule="auto"/>
+                            <w:ind w:left="0" w:firstLine="0"/>
+                            <w:jc w:val="left"/>
+                            <w:textDirection w:val="btLr"/>
+                          </w:pPr>
+                        </w:p>
+                      </w:txbxContent>
+                    </v:textbox>
+                  </v:roundrect>
+                  <v:shape id="Text Box 813689654" o:spid="_x0000_s1059" type="#_x0000_t202" style="position:absolute;left:25542;top:5800;width:4815;height:3908;visibility:visible;mso-wrap-style:square;v-text-anchor:top" o:gfxdata="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" filled="f" stroked="f">
+                    <v:textbox inset=".9875mm,.9875mm,.9875mm,.9875mm">
+                      <w:txbxContent>
+                        <w:p>
+                          <w:pPr>
+                            <w:spacing w:after="0" w:line="215" w:lineRule="auto"/>
+                            <w:ind w:left="90" w:firstLine="50"/>
+                            <w:jc w:val="left"/>
+                            <w:textDirection w:val="btLr"/>
+                          </w:pPr>
+                          <w:r>
+                            <w:rPr>
+                              <w:sz w:val="10"/>
+                            </w:rPr>
+                            <w:t>inizio 31/10</w:t>
+                          </w:r>
+                        </w:p>
+                        <w:p>
+                          <w:pPr>
+                            <w:spacing w:before="15" w:after="0" w:line="215" w:lineRule="auto"/>
+                            <w:ind w:left="90" w:firstLine="50"/>
+                            <w:jc w:val="left"/>
+                            <w:textDirection w:val="btLr"/>
+                          </w:pPr>
+                          <w:r>
+                            <w:rPr>
+                              <w:sz w:val="10"/>
+                            </w:rPr>
+                            <w:t>fine 14/11</w:t>
+                          </w:r>
+                        </w:p>
+                        <w:p>
+                          <w:pPr>
+                            <w:spacing w:before="15" w:after="0" w:line="215" w:lineRule="auto"/>
+                            <w:ind w:left="90" w:firstLine="50"/>
+                            <w:jc w:val="left"/>
+                            <w:textDirection w:val="btLr"/>
+                          </w:pPr>
+                          <w:r>
+                            <w:rPr>
+                              <w:sz w:val="10"/>
+                            </w:rPr>
+                            <w:t>durata 15 gg</w:t>
+                          </w:r>
+                        </w:p>
+                      </w:txbxContent>
+                    </v:textbox>
+                  </v:shape>
+                  <v:shape id="Right Arrow 489808199" o:spid="_x0000_s1060" type="#_x0000_t13" style="position:absolute;left:30210;top:4073;width:1625;height:1260;visibility:visible;mso-wrap-style:square;v-text-anchor:middle" o:gfxdata="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" adj="13233,4320" fillcolor="#abbade" stroked="f">
+                    <v:textbox inset="2.53958mm,2.53958mm,2.53958mm,2.53958mm">
+                      <w:txbxContent>
+                        <w:p>
+                          <w:pPr>
+                            <w:spacing w:after="0" w:line="240" w:lineRule="auto"/>
+                            <w:ind w:left="0" w:firstLine="0"/>
+                            <w:jc w:val="left"/>
+                            <w:textDirection w:val="btLr"/>
+                          </w:pPr>
+                        </w:p>
+                      </w:txbxContent>
+                    </v:textbox>
+                  </v:shape>
+                  <v:shape id="Text Box 568370842" o:spid="_x0000_s1061" type="#_x0000_t202" style="position:absolute;left:30210;top:4325;width:1247;height:756;visibility:visible;mso-wrap-style:square;v-text-anchor:middle" o:gfxdata="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" filled="f" stroked="f">
+                    <v:textbox inset="0,0,0,0">
+                      <w:txbxContent>
+                        <w:p>
+                          <w:pPr>
+                            <w:spacing w:after="0" w:line="215" w:lineRule="auto"/>
+                            <w:ind w:left="0" w:firstLine="0"/>
+                            <w:jc w:val="center"/>
+                            <w:textDirection w:val="btLr"/>
+                          </w:pPr>
+                        </w:p>
+                      </w:txbxContent>
+                    </v:textbox>
+                  </v:shape>
+                  <v:roundrect id="Rounded Rectangle 1539196474" o:spid="_x0000_s1062" style="position:absolute;left:32510;top:3728;width:5058;height:2926;visibility:visible;mso-wrap-style:square;v-text-anchor:middle" arcsize="6554f" o:gfxdata="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" fillcolor="#4372c3" strokecolor="white [3201]" strokeweight="1pt">
+                    <v:stroke startarrowwidth="narrow" startarrowlength="short" endarrowwidth="narrow" endarrowlength="short" joinstyle="miter"/>
+                    <v:textbox inset="2.53958mm,2.53958mm,2.53958mm,2.53958mm">
+                      <w:txbxContent>
+                        <w:p>
+                          <w:pPr>
+                            <w:spacing w:after="0" w:line="240" w:lineRule="auto"/>
+                            <w:ind w:left="0" w:firstLine="0"/>
+                            <w:jc w:val="left"/>
+                            <w:textDirection w:val="btLr"/>
+                          </w:pPr>
+                        </w:p>
+                      </w:txbxContent>
+                    </v:textbox>
+                  </v:roundrect>
+                  <v:shape id="Text Box 1443055817" o:spid="_x0000_s1063" type="#_x0000_t202" style="position:absolute;left:32510;top:3728;width:5058;height:1950;visibility:visible;mso-wrap-style:square;v-text-anchor:top" o:gfxdata="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" filled="f" stroked="f">
+                    <v:textbox inset=".9875mm,.9875mm,.9875mm,1.5pt">
+                      <w:txbxContent>
+                        <w:p>
+                          <w:pPr>
+                            <w:spacing w:after="0" w:line="215" w:lineRule="auto"/>
+                            <w:ind w:left="0" w:firstLine="0"/>
+                            <w:jc w:val="left"/>
+                            <w:textDirection w:val="btLr"/>
+                          </w:pPr>
+                          <w:r>
+                            <w:rPr>
+                              <w:sz w:val="10"/>
+                            </w:rPr>
+                            <w:t>Documento di progettazione</w:t>
+                          </w:r>
+                        </w:p>
+                      </w:txbxContent>
+                    </v:textbox>
+                  </v:shape>
+                  <v:roundrect id="Rounded Rectangle 2102666697" o:spid="_x0000_s1064" style="position:absolute;left:33546;top:5678;width:5059;height:4152;visibility:visible;mso-wrap-style:square;v-text-anchor:middle" arcsize="6554f" o:gfxdata="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" fillcolor="white [3201]" strokecolor="#4372c3" strokeweight="1pt">
+                    <v:fill opacity="58853f"/>
+                    <v:stroke startarrowwidth="narrow" startarrowlength="short" endarrowwidth="narrow" endarrowlength="short" joinstyle="miter"/>
+                    <v:textbox inset="2.53958mm,2.53958mm,2.53958mm,2.53958mm">
+                      <w:txbxContent>
+                        <w:p>
+                          <w:pPr>
+                            <w:spacing w:after="0" w:line="240" w:lineRule="auto"/>
+                            <w:ind w:left="0" w:firstLine="0"/>
+                            <w:jc w:val="left"/>
+                            <w:textDirection w:val="btLr"/>
+                          </w:pPr>
+                        </w:p>
+                      </w:txbxContent>
+                    </v:textbox>
+                  </v:roundrect>
+                  <v:shape id="Text Box 477975020" o:spid="_x0000_s1065" type="#_x0000_t202" style="position:absolute;left:33668;top:5800;width:4815;height:3908;visibility:visible;mso-wrap-style:square;v-text-anchor:top" o:gfxdata="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" filled="f" stroked="f">
+                    <v:textbox inset=".9875mm,.9875mm,.9875mm,.9875mm">
+                      <w:txbxContent>
+                        <w:p>
+                          <w:pPr>
+                            <w:spacing w:after="0" w:line="215" w:lineRule="auto"/>
+                            <w:ind w:left="90" w:firstLine="50"/>
+                            <w:jc w:val="left"/>
+                            <w:textDirection w:val="btLr"/>
+                          </w:pPr>
+                          <w:r>
+                            <w:rPr>
+                              <w:sz w:val="10"/>
+                            </w:rPr>
+                            <w:t>inizio 14/11</w:t>
+                          </w:r>
+                        </w:p>
+                        <w:p>
+                          <w:pPr>
+                            <w:spacing w:before="15" w:after="0" w:line="215" w:lineRule="auto"/>
+                            <w:ind w:left="90" w:firstLine="50"/>
+                            <w:jc w:val="left"/>
+                            <w:textDirection w:val="btLr"/>
+                          </w:pPr>
+                          <w:r>
+                            <w:rPr>
+                              <w:sz w:val="10"/>
+                            </w:rPr>
+                            <w:t>fine 28/11</w:t>
+                          </w:r>
+                        </w:p>
+                        <w:p>
+                          <w:pPr>
+                            <w:spacing w:before="15" w:after="0" w:line="215" w:lineRule="auto"/>
+                            <w:ind w:left="90" w:firstLine="50"/>
+                            <w:jc w:val="left"/>
+                            <w:textDirection w:val="btLr"/>
+                          </w:pPr>
+                          <w:r>
+                            <w:rPr>
+                              <w:sz w:val="10"/>
+                            </w:rPr>
+                            <w:t>durata 14 gg</w:t>
+                          </w:r>
+                        </w:p>
+                      </w:txbxContent>
+                    </v:textbox>
+                  </v:shape>
+                  <v:shape id="Right Arrow 2010053757" o:spid="_x0000_s1066" type="#_x0000_t13" style="position:absolute;left:38335;top:4073;width:1626;height:1260;visibility:visible;mso-wrap-style:square;v-text-anchor:middle" o:gfxdata="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" adj="13233,4320" fillcolor="#abbade" stroked="f">
+                    <v:textbox inset="2.53958mm,2.53958mm,2.53958mm,2.53958mm">
+                      <w:txbxContent>
+                        <w:p>
+                          <w:pPr>
+                            <w:spacing w:after="0" w:line="240" w:lineRule="auto"/>
+                            <w:ind w:left="0" w:firstLine="0"/>
+                            <w:jc w:val="left"/>
+                            <w:textDirection w:val="btLr"/>
+                          </w:pPr>
+                        </w:p>
+                      </w:txbxContent>
+                    </v:textbox>
+                  </v:shape>
+                  <v:shape id="Text Box 277545842" o:spid="_x0000_s1067" type="#_x0000_t202" style="position:absolute;left:38335;top:4325;width:1248;height:756;visibility:visible;mso-wrap-style:square;v-text-anchor:middle" o:gfxdata="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" filled="f" stroked="f">
+                    <v:textbox inset="0,0,0,0">
+                      <w:txbxContent>
+                        <w:p>
+                          <w:pPr>
+                            <w:spacing w:after="0" w:line="215" w:lineRule="auto"/>
+                            <w:ind w:left="0" w:firstLine="0"/>
+                            <w:jc w:val="center"/>
+                            <w:textDirection w:val="btLr"/>
+                          </w:pPr>
+                        </w:p>
+                      </w:txbxContent>
+                    </v:textbox>
+                  </v:shape>
+                  <v:roundrect id="Rounded Rectangle 957551575" o:spid="_x0000_s1068" style="position:absolute;left:40636;top:3728;width:5058;height:2926;visibility:visible;mso-wrap-style:square;v-text-anchor:middle" arcsize="6554f" o:gfxdata="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" fillcolor="#4372c3" strokecolor="white [3201]" strokeweight="1pt">
+                    <v:stroke startarrowwidth="narrow" startarrowlength="short" endarrowwidth="narrow" endarrowlength="short" joinstyle="miter"/>
+                    <v:textbox inset="2.53958mm,2.53958mm,2.53958mm,2.53958mm">
+                      <w:txbxContent>
+                        <w:p>
+                          <w:pPr>
+                            <w:spacing w:after="0" w:line="240" w:lineRule="auto"/>
+                            <w:ind w:left="0" w:firstLine="0"/>
+                            <w:jc w:val="left"/>
+                            <w:textDirection w:val="btLr"/>
+                          </w:pPr>
+                        </w:p>
+                      </w:txbxContent>
+                    </v:textbox>
+                  </v:roundrect>
+                  <v:shape id="Text Box 2103624269" o:spid="_x0000_s1069" type="#_x0000_t202" style="position:absolute;left:40636;top:3728;width:5058;height:1950;visibility:visible;mso-wrap-style:square;v-text-anchor:top" o:gfxdata="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" filled="f" stroked="f">
+                    <v:textbox inset=".9875mm,.9875mm,.9875mm,1.5pt">
+                      <w:txbxContent>
+                        <w:p>
+                          <w:pPr>
+                            <w:spacing w:after="0" w:line="215" w:lineRule="auto"/>
+                            <w:ind w:left="0" w:firstLine="0"/>
+                            <w:jc w:val="left"/>
+                            <w:textDirection w:val="btLr"/>
+                          </w:pPr>
+                          <w:r>
+                            <w:rPr>
+                              <w:sz w:val="10"/>
+                            </w:rPr>
+                            <w:t>Versione 1.0 codice sorgente</w:t>
+                          </w:r>
+                        </w:p>
+                      </w:txbxContent>
+                    </v:textbox>
+                  </v:shape>
+                  <v:roundrect id="Rounded Rectangle 590727019" o:spid="_x0000_s1070" style="position:absolute;left:41672;top:5678;width:5058;height:4152;visibility:visible;mso-wrap-style:square;v-text-anchor:middle" arcsize="6554f" o:gfxdata="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" fillcolor="white [3201]" strokecolor="#4372c3" strokeweight="1pt">
+                    <v:fill opacity="58853f"/>
+                    <v:stroke startarrowwidth="narrow" startarrowlength="short" endarrowwidth="narrow" endarrowlength="short" joinstyle="miter"/>
+                    <v:textbox inset="2.53958mm,2.53958mm,2.53958mm,2.53958mm">
+                      <w:txbxContent>
+                        <w:p>
+                          <w:pPr>
+                            <w:spacing w:after="0" w:line="240" w:lineRule="auto"/>
+                            <w:ind w:left="0" w:firstLine="0"/>
+                            <w:jc w:val="left"/>
+                            <w:textDirection w:val="btLr"/>
+                          </w:pPr>
+                        </w:p>
+                      </w:txbxContent>
+                    </v:textbox>
+                  </v:roundrect>
+                  <v:shape id="Text Box 109485878" o:spid="_x0000_s1071" type="#_x0000_t202" style="position:absolute;left:41794;top:5800;width:4815;height:3908;visibility:visible;mso-wrap-style:square;v-text-anchor:top" o:gfxdata="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" filled="f" stroked="f">
+                    <v:textbox inset=".9875mm,.9875mm,.9875mm,.9875mm">
+                      <w:txbxContent>
+                        <w:p>
+                          <w:pPr>
+                            <w:spacing w:after="0" w:line="215" w:lineRule="auto"/>
+                            <w:ind w:left="90" w:firstLine="50"/>
+                            <w:jc w:val="left"/>
+                            <w:textDirection w:val="btLr"/>
+                          </w:pPr>
+                          <w:r>
+                            <w:rPr>
+                              <w:sz w:val="10"/>
+                            </w:rPr>
+                            <w:t>inizio 28/11</w:t>
+                          </w:r>
+                        </w:p>
+                        <w:p>
+                          <w:pPr>
+                            <w:spacing w:before="15" w:after="0" w:line="215" w:lineRule="auto"/>
+                            <w:ind w:left="90" w:firstLine="50"/>
+                            <w:jc w:val="left"/>
+                            <w:textDirection w:val="btLr"/>
+                          </w:pPr>
+                          <w:r>
+                            <w:rPr>
+                              <w:sz w:val="10"/>
+                            </w:rPr>
+                            <w:t>fine 15/12</w:t>
+                          </w:r>
+                        </w:p>
+                        <w:p>
+                          <w:pPr>
+                            <w:spacing w:before="15" w:after="0" w:line="215" w:lineRule="auto"/>
+                            <w:ind w:left="90" w:firstLine="50"/>
+                            <w:jc w:val="left"/>
+                            <w:textDirection w:val="btLr"/>
+                          </w:pPr>
+                          <w:r>
+                            <w:rPr>
+                              <w:sz w:val="10"/>
+                            </w:rPr>
+                            <w:t>durata 17 gg</w:t>
+                          </w:r>
+                        </w:p>
+                      </w:txbxContent>
+                    </v:textbox>
+                  </v:shape>
+                  <v:shape id="Right Arrow 809327164" o:spid="_x0000_s1072" type="#_x0000_t13" style="position:absolute;left:46461;top:4073;width:1626;height:1260;visibility:visible;mso-wrap-style:square;v-text-anchor:middle" o:gfxdata="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" adj="13233,4320" fillcolor="#abbade" stroked="f">
+                    <v:textbox inset="2.53958mm,2.53958mm,2.53958mm,2.53958mm">
+                      <w:txbxContent>
+                        <w:p>
+                          <w:pPr>
+                            <w:spacing w:after="0" w:line="240" w:lineRule="auto"/>
+                            <w:ind w:left="0" w:firstLine="0"/>
+                            <w:jc w:val="left"/>
+                            <w:textDirection w:val="btLr"/>
+                          </w:pPr>
+                        </w:p>
+                      </w:txbxContent>
+                    </v:textbox>
+                  </v:shape>
+                  <v:shape id="Text Box 1092524613" o:spid="_x0000_s1073" type="#_x0000_t202" style="position:absolute;left:46461;top:4325;width:1248;height:756;visibility:visible;mso-wrap-style:square;v-text-anchor:middle" o:gfxdata="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" filled="f" stroked="f">
+                    <v:textbox inset="0,0,0,0">
+                      <w:txbxContent>
+                        <w:p>
+                          <w:pPr>
+                            <w:spacing w:after="0" w:line="215" w:lineRule="auto"/>
+                            <w:ind w:left="0" w:firstLine="0"/>
+                            <w:jc w:val="center"/>
+                            <w:textDirection w:val="btLr"/>
+                          </w:pPr>
+                        </w:p>
+                      </w:txbxContent>
+                    </v:textbox>
+                  </v:shape>
+                  <v:roundrect id="Rounded Rectangle 783746028" o:spid="_x0000_s1074" style="position:absolute;left:48762;top:3728;width:5058;height:2926;visibility:visible;mso-wrap-style:square;v-text-anchor:middle" arcsize="6554f" o:gfxdata="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" fillcolor="#4372c3" strokecolor="white [3201]" strokeweight="1pt">
+                    <v:stroke startarrowwidth="narrow" startarrowlength="short" endarrowwidth="narrow" endarrowlength="short" joinstyle="miter"/>
+                    <v:textbox inset="2.53958mm,2.53958mm,2.53958mm,2.53958mm">
+                      <w:txbxContent>
+                        <w:p>
+                          <w:pPr>
+                            <w:spacing w:after="0" w:line="240" w:lineRule="auto"/>
+                            <w:ind w:left="0" w:firstLine="0"/>
+                            <w:jc w:val="left"/>
+                            <w:textDirection w:val="btLr"/>
+                          </w:pPr>
+                        </w:p>
+                      </w:txbxContent>
+                    </v:textbox>
+                  </v:roundrect>
+                  <v:shape id="Text Box 1169205904" o:spid="_x0000_s1075" type="#_x0000_t202" style="position:absolute;left:48762;top:3728;width:5058;height:1950;visibility:visible;mso-wrap-style:square;v-text-anchor:top" o:gfxdata="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" filled="f" stroked="f">
+                    <v:textbox inset=".9875mm,.9875mm,.9875mm,1.5pt">
+                      <w:txbxContent>
+                        <w:p>
+                          <w:pPr>
+                            <w:spacing w:after="0" w:line="215" w:lineRule="auto"/>
+                            <w:ind w:left="0" w:firstLine="0"/>
+                            <w:jc w:val="left"/>
+                            <w:textDirection w:val="btLr"/>
+                          </w:pPr>
+                          <w:r>
+                            <w:rPr>
+                              <w:sz w:val="10"/>
+                            </w:rPr>
+                            <w:t>Versione 1.1 + documentazione</w:t>
+                          </w:r>
+                        </w:p>
+                      </w:txbxContent>
+                    </v:textbox>
+                  </v:shape>
+                  <v:roundrect id="Rounded Rectangle 825591368" o:spid="_x0000_s1076" style="position:absolute;left:49798;top:5678;width:5058;height:4152;visibility:visible;mso-wrap-style:square;v-text-anchor:middle" arcsize="6554f" o:gfxdata="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" fillcolor="white [3201]" strokecolor="#4372c3" strokeweight="1pt">
+                    <v:fill opacity="58853f"/>
+                    <v:stroke startarrowwidth="narrow" startarrowlength="short" endarrowwidth="narrow" endarrowlength="short" joinstyle="miter"/>
+                    <v:textbox inset="2.53958mm,2.53958mm,2.53958mm,2.53958mm">
+                      <w:txbxContent>
+                        <w:p>
+                          <w:pPr>
+                            <w:spacing w:after="0" w:line="240" w:lineRule="auto"/>
+                            <w:ind w:left="0" w:firstLine="0"/>
+                            <w:jc w:val="left"/>
+                            <w:textDirection w:val="btLr"/>
+                          </w:pPr>
+                        </w:p>
+                      </w:txbxContent>
+                    </v:textbox>
+                  </v:roundrect>
+                  <v:shape id="Text Box 1998189228" o:spid="_x0000_s1077" type="#_x0000_t202" style="position:absolute;left:49919;top:5800;width:4816;height:3908;visibility:visible;mso-wrap-style:square;v-text-anchor:top" o:gfxdata="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" filled="f" stroked="f">
+                    <v:textbox inset=".9875mm,.9875mm,.9875mm,.9875mm">
+                      <w:txbxContent>
+                        <w:p>
+                          <w:pPr>
+                            <w:spacing w:after="0" w:line="215" w:lineRule="auto"/>
+                            <w:ind w:left="90" w:firstLine="50"/>
+                            <w:jc w:val="left"/>
+                            <w:textDirection w:val="btLr"/>
+                          </w:pPr>
+                          <w:r>
+                            <w:rPr>
+                              <w:sz w:val="10"/>
+                            </w:rPr>
+                            <w:t>inizio 15/12</w:t>
+                          </w:r>
+                        </w:p>
+                        <w:p>
+                          <w:pPr>
+                            <w:spacing w:before="15" w:after="0" w:line="215" w:lineRule="auto"/>
+                            <w:ind w:left="90" w:firstLine="50"/>
+                            <w:jc w:val="left"/>
+                            <w:textDirection w:val="btLr"/>
+                          </w:pPr>
+                          <w:r>
+                            <w:rPr>
+                              <w:sz w:val="10"/>
+                            </w:rPr>
+                            <w:t>fine 15/01</w:t>
+                          </w:r>
+                        </w:p>
+                        <w:p>
+                          <w:pPr>
+                            <w:spacing w:before="15" w:after="0" w:line="215" w:lineRule="auto"/>
+                            <w:ind w:left="90" w:firstLine="50"/>
+                            <w:jc w:val="left"/>
+                            <w:textDirection w:val="btLr"/>
+                          </w:pPr>
+                          <w:r>
+                            <w:rPr>
+                              <w:sz w:val="10"/>
+                            </w:rPr>
+                            <w:t>durata 31 gg</w:t>
+                          </w:r>
+                        </w:p>
+                      </w:txbxContent>
+                    </v:textbox>
+                  </v:shape>
+                </v:group>
+                <w10:anchorlock/>
+              </v:group>
+            </w:pict>
           </mc:Fallback>
         </mc:AlternateContent>
       </w:r>
     </w:p>
     <w:p>
       <w:pPr>
-        <w:pStyle w:val="Heading2"/>
+        <w:pStyle w:val="Titolo2"/>
         <w:numPr>
           <w:ilvl w:val="1"/>
           <w:numId w:val="22"/>
@@ -11362,7 +12697,7 @@
     </w:p>
     <w:p>
       <w:pPr>
-        <w:pStyle w:val="Heading2"/>
+        <w:pStyle w:val="Titolo2"/>
         <w:numPr>
           <w:ilvl w:val="1"/>
           <w:numId w:val="22"/>
@@ -11436,7 +12771,7 @@
     </w:p>
     <w:p>
       <w:pPr>
-        <w:pStyle w:val="Heading2"/>
+        <w:pStyle w:val="Titolo2"/>
         <w:numPr>
           <w:ilvl w:val="1"/>
           <w:numId w:val="22"/>
@@ -11628,7 +12963,7 @@
                     <pic:cNvPicPr preferRelativeResize="0"/>
                   </pic:nvPicPr>
                   <pic:blipFill>
-                    <a:blip r:embed="rId34"/>
+                    <a:blip r:embed="rId33"/>
                     <a:srcRect l="3644"/>
                     <a:stretch>
                       <a:fillRect/>
@@ -11652,12 +12987,12 @@
       </w:r>
     </w:p>
     <w:sectPr>
-      <w:headerReference w:type="even" r:id="rId35"/>
-      <w:headerReference w:type="default" r:id="rId36"/>
-      <w:footerReference w:type="even" r:id="rId37"/>
-      <w:footerReference w:type="default" r:id="rId38"/>
-      <w:headerReference w:type="first" r:id="rId39"/>
-      <w:footerReference w:type="first" r:id="rId40"/>
+      <w:headerReference w:type="even" r:id="rId34"/>
+      <w:headerReference w:type="default" r:id="rId35"/>
+      <w:footerReference w:type="even" r:id="rId36"/>
+      <w:footerReference w:type="default" r:id="rId37"/>
+      <w:headerReference w:type="first" r:id="rId38"/>
+      <w:footerReference w:type="first" r:id="rId39"/>
       <w:pgSz w:w="11920" w:h="16840"/>
       <w:pgMar w:top="2132" w:right="1148" w:bottom="1695" w:left="1134" w:header="738" w:footer="739" w:gutter="0"/>
       <w:pgNumType w:start="1"/>
@@ -14573,7 +15908,7 @@
     <w:lvl w:ilvl="0">
       <w:start w:val="1"/>
       <w:numFmt w:val="bullet"/>
-      <w:pStyle w:val="Heading1"/>
+      <w:pStyle w:val="Titolo1"/>
       <w:lvlText w:val="-"/>
       <w:lvlJc w:val="left"/>
       <w:pPr>
@@ -14595,7 +15930,7 @@
     <w:lvl w:ilvl="1">
       <w:start w:val="1"/>
       <w:numFmt w:val="bullet"/>
-      <w:pStyle w:val="Heading2"/>
+      <w:pStyle w:val="Titolo2"/>
       <w:lvlText w:val="o"/>
       <w:lvlJc w:val="left"/>
       <w:pPr>
@@ -16073,17 +17408,17 @@
     <w:lsdException w:name="Unresolved Mention" w:semiHidden="1" w:unhideWhenUsed="1"/>
     <w:lsdException w:name="Smart Link" w:semiHidden="1" w:unhideWhenUsed="1"/>
   </w:latentStyles>
-  <w:style w:type="paragraph" w:default="1" w:styleId="Normal">
+  <w:style w:type="paragraph" w:default="1" w:styleId="Normale">
     <w:name w:val="Normal"/>
     <w:qFormat/>
     <w:rPr>
       <w:color w:val="000000"/>
     </w:rPr>
   </w:style>
-  <w:style w:type="paragraph" w:styleId="Heading1">
+  <w:style w:type="paragraph" w:styleId="Titolo1">
     <w:name w:val="heading 1"/>
-    <w:next w:val="Normal"/>
-    <w:link w:val="Heading1Char"/>
+    <w:next w:val="Normale"/>
+    <w:link w:val="Titolo1Carattere"/>
     <w:uiPriority w:val="9"/>
     <w:qFormat/>
     <w:pPr>
@@ -16102,10 +17437,10 @@
       <w:sz w:val="36"/>
     </w:rPr>
   </w:style>
-  <w:style w:type="paragraph" w:styleId="Heading2">
+  <w:style w:type="paragraph" w:styleId="Titolo2">
     <w:name w:val="heading 2"/>
-    <w:next w:val="Normal"/>
-    <w:link w:val="Heading2Char"/>
+    <w:next w:val="Normale"/>
+    <w:link w:val="Titolo2Carattere"/>
     <w:uiPriority w:val="9"/>
     <w:unhideWhenUsed/>
     <w:qFormat/>
@@ -16126,10 +17461,10 @@
       <w:sz w:val="28"/>
     </w:rPr>
   </w:style>
-  <w:style w:type="paragraph" w:styleId="Heading3">
+  <w:style w:type="paragraph" w:styleId="Titolo3">
     <w:name w:val="heading 3"/>
-    <w:next w:val="Normal"/>
-    <w:link w:val="Heading3Char"/>
+    <w:next w:val="Normale"/>
+    <w:link w:val="Titolo3Carattere"/>
     <w:uiPriority w:val="9"/>
     <w:unhideWhenUsed/>
     <w:qFormat/>
@@ -16146,10 +17481,10 @@
       <w:sz w:val="28"/>
     </w:rPr>
   </w:style>
-  <w:style w:type="paragraph" w:styleId="Heading4">
+  <w:style w:type="paragraph" w:styleId="Titolo4">
     <w:name w:val="heading 4"/>
-    <w:next w:val="Normal"/>
-    <w:link w:val="Heading4Char"/>
+    <w:next w:val="Normale"/>
+    <w:link w:val="Titolo4Carattere"/>
     <w:uiPriority w:val="9"/>
     <w:unhideWhenUsed/>
     <w:qFormat/>
@@ -16165,10 +17500,10 @@
       <w:sz w:val="24"/>
     </w:rPr>
   </w:style>
-  <w:style w:type="paragraph" w:styleId="Heading5">
+  <w:style w:type="paragraph" w:styleId="Titolo5">
     <w:name w:val="heading 5"/>
-    <w:basedOn w:val="Normal"/>
-    <w:next w:val="Normal"/>
+    <w:basedOn w:val="Normale"/>
+    <w:next w:val="Normale"/>
     <w:uiPriority w:val="9"/>
     <w:semiHidden/>
     <w:unhideWhenUsed/>
@@ -16183,10 +17518,10 @@
       <w:b/>
     </w:rPr>
   </w:style>
-  <w:style w:type="paragraph" w:styleId="Heading6">
+  <w:style w:type="paragraph" w:styleId="Titolo6">
     <w:name w:val="heading 6"/>
-    <w:basedOn w:val="Normal"/>
-    <w:next w:val="Normal"/>
+    <w:basedOn w:val="Normale"/>
+    <w:next w:val="Normale"/>
     <w:uiPriority w:val="9"/>
     <w:semiHidden/>
     <w:unhideWhenUsed/>
@@ -16203,13 +17538,13 @@
       <w:szCs w:val="20"/>
     </w:rPr>
   </w:style>
-  <w:style w:type="character" w:default="1" w:styleId="DefaultParagraphFont">
+  <w:style w:type="character" w:default="1" w:styleId="Carpredefinitoparagrafo">
     <w:name w:val="Default Paragraph Font"/>
     <w:uiPriority w:val="1"/>
     <w:semiHidden/>
     <w:unhideWhenUsed/>
   </w:style>
-  <w:style w:type="table" w:default="1" w:styleId="TableNormal">
+  <w:style w:type="table" w:default="1" w:styleId="Tabellanormale">
     <w:name w:val="Normal Table"/>
     <w:uiPriority w:val="99"/>
     <w:semiHidden/>
@@ -16224,16 +17559,16 @@
       </w:tblCellMar>
     </w:tblPr>
   </w:style>
-  <w:style w:type="numbering" w:default="1" w:styleId="NoList">
+  <w:style w:type="numbering" w:default="1" w:styleId="Nessunelenco">
     <w:name w:val="No List"/>
     <w:uiPriority w:val="99"/>
     <w:semiHidden/>
     <w:unhideWhenUsed/>
   </w:style>
-  <w:style w:type="paragraph" w:styleId="Title">
+  <w:style w:type="paragraph" w:styleId="Titolo">
     <w:name w:val="Title"/>
-    <w:basedOn w:val="Normal"/>
-    <w:next w:val="Normal"/>
+    <w:basedOn w:val="Normale"/>
+    <w:next w:val="Normale"/>
     <w:uiPriority w:val="10"/>
     <w:qFormat/>
     <w:pPr>
@@ -16247,9 +17582,9 @@
       <w:szCs w:val="72"/>
     </w:rPr>
   </w:style>
-  <w:style w:type="character" w:customStyle="1" w:styleId="Heading4Char">
-    <w:name w:val="Heading 4 Char"/>
-    <w:link w:val="Heading4"/>
+  <w:style w:type="character" w:customStyle="1" w:styleId="Titolo4Carattere">
+    <w:name w:val="Titolo 4 Carattere"/>
+    <w:link w:val="Titolo4"/>
     <w:rPr>
       <w:rFonts w:ascii="Calibri" w:eastAsia="Calibri" w:hAnsi="Calibri" w:cs="Calibri"/>
       <w:b/>
@@ -16257,9 +17592,9 @@
       <w:sz w:val="24"/>
     </w:rPr>
   </w:style>
-  <w:style w:type="character" w:customStyle="1" w:styleId="Heading3Char">
-    <w:name w:val="Heading 3 Char"/>
-    <w:link w:val="Heading3"/>
+  <w:style w:type="character" w:customStyle="1" w:styleId="Titolo3Carattere">
+    <w:name w:val="Titolo 3 Carattere"/>
+    <w:link w:val="Titolo3"/>
     <w:rPr>
       <w:rFonts w:ascii="Calibri" w:eastAsia="Calibri" w:hAnsi="Calibri" w:cs="Calibri"/>
       <w:b/>
@@ -16267,9 +17602,9 @@
       <w:sz w:val="28"/>
     </w:rPr>
   </w:style>
-  <w:style w:type="character" w:customStyle="1" w:styleId="Heading1Char">
-    <w:name w:val="Heading 1 Char"/>
-    <w:link w:val="Heading1"/>
+  <w:style w:type="character" w:customStyle="1" w:styleId="Titolo1Carattere">
+    <w:name w:val="Titolo 1 Carattere"/>
+    <w:link w:val="Titolo1"/>
     <w:rPr>
       <w:rFonts w:ascii="Calibri" w:eastAsia="Calibri" w:hAnsi="Calibri" w:cs="Calibri"/>
       <w:b/>
@@ -16277,9 +17612,9 @@
       <w:sz w:val="36"/>
     </w:rPr>
   </w:style>
-  <w:style w:type="character" w:customStyle="1" w:styleId="Heading2Char">
-    <w:name w:val="Heading 2 Char"/>
-    <w:link w:val="Heading2"/>
+  <w:style w:type="character" w:customStyle="1" w:styleId="Titolo2Carattere">
+    <w:name w:val="Titolo 2 Carattere"/>
+    <w:link w:val="Titolo2"/>
     <w:rPr>
       <w:rFonts w:ascii="Calibri" w:eastAsia="Calibri" w:hAnsi="Calibri" w:cs="Calibri"/>
       <w:b/>
@@ -16287,7 +17622,7 @@
       <w:sz w:val="28"/>
     </w:rPr>
   </w:style>
-  <w:style w:type="paragraph" w:styleId="TOC1">
+  <w:style w:type="paragraph" w:styleId="Sommario1">
     <w:name w:val="toc 1"/>
     <w:hidden/>
     <w:uiPriority w:val="39"/>
@@ -16298,7 +17633,7 @@
       <w:color w:val="000000"/>
     </w:rPr>
   </w:style>
-  <w:style w:type="paragraph" w:styleId="TOC2">
+  <w:style w:type="paragraph" w:styleId="Sommario2">
     <w:name w:val="toc 2"/>
     <w:hidden/>
     <w:uiPriority w:val="39"/>
@@ -16323,9 +17658,9 @@
       </w:tblCellMar>
     </w:tblPr>
   </w:style>
-  <w:style w:type="paragraph" w:styleId="NormalWeb">
+  <w:style w:type="paragraph" w:styleId="NormaleWeb">
     <w:name w:val="Normal (Web)"/>
-    <w:basedOn w:val="Normal"/>
+    <w:basedOn w:val="Normale"/>
     <w:uiPriority w:val="99"/>
     <w:unhideWhenUsed/>
     <w:rsid w:val="00456B3C"/>
@@ -16341,9 +17676,9 @@
       <w:szCs w:val="24"/>
     </w:rPr>
   </w:style>
-  <w:style w:type="paragraph" w:styleId="ListParagraph">
+  <w:style w:type="paragraph" w:styleId="Paragrafoelenco">
     <w:name w:val="List Paragraph"/>
-    <w:basedOn w:val="Normal"/>
+    <w:basedOn w:val="Normale"/>
     <w:uiPriority w:val="34"/>
     <w:qFormat/>
     <w:rsid w:val="00873038"/>
@@ -16352,9 +17687,9 @@
       <w:contextualSpacing/>
     </w:pPr>
   </w:style>
-  <w:style w:type="character" w:styleId="Hyperlink">
+  <w:style w:type="character" w:styleId="Collegamentoipertestuale">
     <w:name w:val="Hyperlink"/>
-    <w:basedOn w:val="DefaultParagraphFont"/>
+    <w:basedOn w:val="Carpredefinitoparagrafo"/>
     <w:uiPriority w:val="99"/>
     <w:unhideWhenUsed/>
     <w:rsid w:val="00DE7531"/>
@@ -16363,9 +17698,9 @@
       <w:u w:val="single"/>
     </w:rPr>
   </w:style>
-  <w:style w:type="character" w:styleId="UnresolvedMention">
+  <w:style w:type="character" w:styleId="Menzionenonrisolta">
     <w:name w:val="Unresolved Mention"/>
-    <w:basedOn w:val="DefaultParagraphFont"/>
+    <w:basedOn w:val="Carpredefinitoparagrafo"/>
     <w:uiPriority w:val="99"/>
     <w:semiHidden/>
     <w:unhideWhenUsed/>
@@ -16375,10 +17710,10 @@
       <w:shd w:val="clear" w:color="auto" w:fill="E1DFDD"/>
     </w:rPr>
   </w:style>
-  <w:style w:type="paragraph" w:styleId="Subtitle">
+  <w:style w:type="paragraph" w:styleId="Sottotitolo">
     <w:name w:val="Subtitle"/>
-    <w:basedOn w:val="Normal"/>
-    <w:next w:val="Normal"/>
+    <w:basedOn w:val="Normale"/>
+    <w:next w:val="Normale"/>
     <w:uiPriority w:val="11"/>
     <w:qFormat/>
     <w:pPr>
@@ -16395,7 +17730,7 @@
     </w:rPr>
   </w:style>
   <w:style w:type="table" w:customStyle="1" w:styleId="a">
-    <w:basedOn w:val="TableNormal"/>
+    <w:basedOn w:val="Tabellanormale"/>
     <w:pPr>
       <w:spacing w:after="0" w:line="240" w:lineRule="auto"/>
     </w:pPr>
@@ -16410,7 +17745,7 @@
     </w:tblPr>
   </w:style>
   <w:style w:type="table" w:customStyle="1" w:styleId="a0">
-    <w:basedOn w:val="TableNormal"/>
+    <w:basedOn w:val="Tabellanormale"/>
     <w:pPr>
       <w:spacing w:after="0" w:line="240" w:lineRule="auto"/>
     </w:pPr>
@@ -16425,7 +17760,7 @@
     </w:tblPr>
   </w:style>
   <w:style w:type="table" w:customStyle="1" w:styleId="a1">
-    <w:basedOn w:val="TableNormal"/>
+    <w:basedOn w:val="Tabellanormale"/>
     <w:pPr>
       <w:spacing w:after="0" w:line="240" w:lineRule="auto"/>
     </w:pPr>
@@ -16440,7 +17775,7 @@
     </w:tblPr>
   </w:style>
   <w:style w:type="table" w:customStyle="1" w:styleId="a2">
-    <w:basedOn w:val="TableNormal"/>
+    <w:basedOn w:val="Tabellanormale"/>
     <w:pPr>
       <w:spacing w:after="0" w:line="240" w:lineRule="auto"/>
     </w:pPr>

</xml_diff>